<commit_message>
Prueba de instancia de clases empleado y empresa
</commit_message>
<xml_diff>
--- a/Sprint2_ColombianDevs.docx
+++ b/Sprint2_ColombianDevs.docx
@@ -1,6 +1,6 @@
 
 <file path=word/document.xml><?xml version="1.0" encoding="utf-8"?>
-<w:document xmlns:wpc="http://schemas.microsoft.com/office/word/2010/wordprocessingCanvas" xmlns:cx="http://schemas.microsoft.com/office/drawing/2014/chartex" xmlns:cx1="http://schemas.microsoft.com/office/drawing/2015/9/8/chartex" xmlns:cx2="http://schemas.microsoft.com/office/drawing/2015/10/21/chartex" xmlns:cx3="http://schemas.microsoft.com/office/drawing/2016/5/9/chartex" xmlns:cx4="http://schemas.microsoft.com/office/drawing/2016/5/10/chartex" xmlns:cx5="http://schemas.microsoft.com/office/drawing/2016/5/11/chartex" xmlns:cx6="http://schemas.microsoft.com/office/drawing/2016/5/12/chartex" xmlns:cx7="http://schemas.microsoft.com/office/drawing/2016/5/13/chartex" xmlns:cx8="http://schemas.microsoft.com/office/drawing/2016/5/14/chartex" xmlns:mc="http://schemas.openxmlformats.org/markup-compatibility/2006" xmlns:aink="http://schemas.microsoft.com/office/drawing/2016/ink" xmlns:am3d="http://schemas.microsoft.com/office/drawing/2017/model3d" xmlns:o="urn:schemas-microsoft-com:office:office" xmlns:oel="http://schemas.microsoft.com/office/2019/extlst" xmlns:r="http://schemas.openxmlformats.org/officeDocument/2006/relationships" xmlns:m="http://schemas.openxmlformats.org/officeDocument/2006/math" xmlns:v="urn:schemas-microsoft-com:vml" xmlns:wp14="http://schemas.microsoft.com/office/word/2010/wordprocessingDrawing" xmlns:wp="http://schemas.openxmlformats.org/drawingml/2006/wordprocessingDrawing" xmlns:w10="urn:schemas-microsoft-com:office:word" xmlns:w="http://schemas.openxmlformats.org/wordprocessingml/2006/main" xmlns:w14="http://schemas.microsoft.com/office/word/2010/wordml" xmlns:w15="http://schemas.microsoft.com/office/word/2012/wordml" xmlns:w16cex="http://schemas.microsoft.com/office/word/2018/wordml/cex" xmlns:w16cid="http://schemas.microsoft.com/office/word/2016/wordml/cid" xmlns:w16="http://schemas.microsoft.com/office/word/2018/wordml" xmlns:w16sdtdh="http://schemas.microsoft.com/office/word/2020/wordml/sdtdatahash" xmlns:w16se="http://schemas.microsoft.com/office/word/2015/wordml/symex" xmlns:wpg="http://schemas.microsoft.com/office/word/2010/wordprocessingGroup" xmlns:wpi="http://schemas.microsoft.com/office/word/2010/wordprocessingInk" xmlns:wne="http://schemas.microsoft.com/office/word/2006/wordml" xmlns:wps="http://schemas.microsoft.com/office/word/2010/wordprocessingShape" mc:Ignorable="w14 w15 w16se w16cid w16 w16cex w16sdtdh wp14">
+<w:document xmlns:wpc="http://schemas.microsoft.com/office/word/2010/wordprocessingCanvas" xmlns:cx="http://schemas.microsoft.com/office/drawing/2014/chartex" xmlns:mc="http://schemas.openxmlformats.org/markup-compatibility/2006" xmlns:o="urn:schemas-microsoft-com:office:office" xmlns:r="http://schemas.openxmlformats.org/officeDocument/2006/relationships" xmlns:m="http://schemas.openxmlformats.org/officeDocument/2006/math" xmlns:v="urn:schemas-microsoft-com:vml" xmlns:wp14="http://schemas.microsoft.com/office/word/2010/wordprocessingDrawing" xmlns:wp="http://schemas.openxmlformats.org/drawingml/2006/wordprocessingDrawing" xmlns:w10="urn:schemas-microsoft-com:office:word" xmlns:w="http://schemas.openxmlformats.org/wordprocessingml/2006/main" xmlns:w14="http://schemas.microsoft.com/office/word/2010/wordml" xmlns:w15="http://schemas.microsoft.com/office/word/2012/wordml" xmlns:w16se="http://schemas.microsoft.com/office/word/2015/wordml/symex" xmlns:wpg="http://schemas.microsoft.com/office/word/2010/wordprocessingGroup" xmlns:wpi="http://schemas.microsoft.com/office/word/2010/wordprocessingInk" xmlns:wne="http://schemas.microsoft.com/office/word/2006/wordml" xmlns:wps="http://schemas.microsoft.com/office/word/2010/wordprocessingShape" mc:Ignorable="w14 w15 w16se wp14">
   <w:body>
     <w:p>
       <w:pPr>
@@ -239,73 +239,12 @@
             <w:hyperlink r:id="rId7" w:history="1">
               <w:r>
                 <w:rPr>
-                  <w:rStyle w:val="Hyperlink"/>
+                  <w:rStyle w:val="Hipervnculo"/>
                   <w:sz w:val="24"/>
                 </w:rPr>
                 <w:t>https://github.com/mceamy/ColombianDevs</w:t>
               </w:r>
             </w:hyperlink>
-          </w:p>
-        </w:tc>
-      </w:tr>
-      <w:tr>
-        <w:trPr>
-          <w:trHeight w:val="386"/>
-          <w:jc w:val="center"/>
-        </w:trPr>
-        <w:tc>
-          <w:tcPr>
-            <w:tcW w:w="3387" w:type="dxa"/>
-            <w:tcBorders>
-              <w:top w:val="single" w:sz="4" w:space="0" w:color="9BBB59"/>
-              <w:left w:val="single" w:sz="12" w:space="0" w:color="9BBB59"/>
-              <w:bottom w:val="single" w:sz="4" w:space="0" w:color="9BBB59"/>
-              <w:right w:val="single" w:sz="12" w:space="0" w:color="9BBB59"/>
-            </w:tcBorders>
-            <w:vAlign w:val="center"/>
-          </w:tcPr>
-          <w:p>
-            <w:pPr>
-              <w:spacing w:after="0" w:line="240" w:lineRule="auto"/>
-              <w:rPr>
-                <w:b/>
-                <w:color w:val="808080"/>
-              </w:rPr>
-            </w:pPr>
-            <w:r>
-              <w:rPr>
-                <w:b/>
-                <w:color w:val="808080"/>
-              </w:rPr>
-              <w:t>Enlace de tablero de control Kanban</w:t>
-            </w:r>
-          </w:p>
-        </w:tc>
-        <w:tc>
-          <w:tcPr>
-            <w:tcW w:w="6967" w:type="dxa"/>
-            <w:tcBorders>
-              <w:top w:val="single" w:sz="4" w:space="0" w:color="9BBB59"/>
-              <w:left w:val="single" w:sz="12" w:space="0" w:color="9BBB59"/>
-              <w:bottom w:val="single" w:sz="4" w:space="0" w:color="9BBB59"/>
-              <w:right w:val="single" w:sz="12" w:space="0" w:color="9BBB59"/>
-            </w:tcBorders>
-            <w:tcMar>
-              <w:top w:w="0" w:type="dxa"/>
-              <w:left w:w="108" w:type="dxa"/>
-              <w:bottom w:w="0" w:type="dxa"/>
-              <w:right w:w="108" w:type="dxa"/>
-            </w:tcMar>
-            <w:vAlign w:val="center"/>
-          </w:tcPr>
-          <w:p>
-            <w:pPr>
-              <w:spacing w:after="0" w:line="240" w:lineRule="auto"/>
-              <w:rPr>
-                <w:rFonts w:ascii="Arial" w:eastAsia="Arial" w:hAnsi="Arial" w:cs="Arial"/>
-                <w:color w:val="000000"/>
-              </w:rPr>
-            </w:pPr>
           </w:p>
         </w:tc>
       </w:tr>
@@ -361,8 +300,8 @@
     <w:tbl>
       <w:tblPr>
         <w:tblStyle w:val="a0"/>
-        <w:tblW w:w="12708" w:type="dxa"/>
-        <w:tblInd w:w="-93" w:type="dxa"/>
+        <w:tblW w:w="12240" w:type="dxa"/>
+        <w:tblInd w:w="75" w:type="dxa"/>
         <w:tblBorders>
           <w:top w:val="single" w:sz="12" w:space="0" w:color="3366C3"/>
           <w:left w:val="single" w:sz="12" w:space="0" w:color="3366C3"/>
@@ -375,11 +314,11 @@
         <w:tblLook w:val="0400" w:firstRow="0" w:lastRow="0" w:firstColumn="0" w:lastColumn="0" w:noHBand="0" w:noVBand="1"/>
       </w:tblPr>
       <w:tblGrid>
-        <w:gridCol w:w="2943"/>
-        <w:gridCol w:w="2835"/>
-        <w:gridCol w:w="2977"/>
-        <w:gridCol w:w="2410"/>
-        <w:gridCol w:w="1543"/>
+        <w:gridCol w:w="2970"/>
+        <w:gridCol w:w="3060"/>
+        <w:gridCol w:w="1800"/>
+        <w:gridCol w:w="3420"/>
+        <w:gridCol w:w="990"/>
       </w:tblGrid>
       <w:tr>
         <w:trPr>
@@ -387,7 +326,7 @@
         </w:trPr>
         <w:tc>
           <w:tcPr>
-            <w:tcW w:w="2943" w:type="dxa"/>
+            <w:tcW w:w="2970" w:type="dxa"/>
             <w:tcBorders>
               <w:top w:val="single" w:sz="12" w:space="0" w:color="9BBB59"/>
               <w:left w:val="single" w:sz="12" w:space="0" w:color="9BBB59"/>
@@ -415,7 +354,7 @@
         </w:tc>
         <w:tc>
           <w:tcPr>
-            <w:tcW w:w="2835" w:type="dxa"/>
+            <w:tcW w:w="3060" w:type="dxa"/>
             <w:tcBorders>
               <w:top w:val="single" w:sz="12" w:space="0" w:color="9BBB59"/>
               <w:left w:val="single" w:sz="12" w:space="0" w:color="9BBB59"/>
@@ -443,7 +382,7 @@
         </w:tc>
         <w:tc>
           <w:tcPr>
-            <w:tcW w:w="2977" w:type="dxa"/>
+            <w:tcW w:w="1800" w:type="dxa"/>
             <w:tcBorders>
               <w:top w:val="single" w:sz="12" w:space="0" w:color="9BBB59"/>
               <w:left w:val="single" w:sz="12" w:space="0" w:color="9BBB59"/>
@@ -478,7 +417,7 @@
         </w:tc>
         <w:tc>
           <w:tcPr>
-            <w:tcW w:w="2410" w:type="dxa"/>
+            <w:tcW w:w="3420" w:type="dxa"/>
             <w:tcBorders>
               <w:top w:val="single" w:sz="12" w:space="0" w:color="9BBB59"/>
               <w:left w:val="single" w:sz="12" w:space="0" w:color="9BBB59"/>
@@ -506,7 +445,7 @@
         </w:tc>
         <w:tc>
           <w:tcPr>
-            <w:tcW w:w="1543" w:type="dxa"/>
+            <w:tcW w:w="990" w:type="dxa"/>
             <w:tcBorders>
               <w:top w:val="single" w:sz="12" w:space="0" w:color="9BBB59"/>
               <w:left w:val="single" w:sz="12" w:space="0" w:color="9BBB59"/>
@@ -539,7 +478,7 @@
         </w:trPr>
         <w:tc>
           <w:tcPr>
-            <w:tcW w:w="2943" w:type="dxa"/>
+            <w:tcW w:w="2970" w:type="dxa"/>
             <w:tcBorders>
               <w:top w:val="single" w:sz="12" w:space="0" w:color="9BBB59"/>
               <w:left w:val="single" w:sz="12" w:space="0" w:color="9BBB59"/>
@@ -567,7 +506,7 @@
         </w:tc>
         <w:tc>
           <w:tcPr>
-            <w:tcW w:w="2835" w:type="dxa"/>
+            <w:tcW w:w="3060" w:type="dxa"/>
             <w:tcBorders>
               <w:top w:val="single" w:sz="12" w:space="0" w:color="9BBB59"/>
               <w:left w:val="single" w:sz="12" w:space="0" w:color="9BBB59"/>
@@ -599,7 +538,7 @@
         </w:tc>
         <w:tc>
           <w:tcPr>
-            <w:tcW w:w="2977" w:type="dxa"/>
+            <w:tcW w:w="1800" w:type="dxa"/>
             <w:tcBorders>
               <w:top w:val="single" w:sz="12" w:space="0" w:color="9BBB59"/>
               <w:left w:val="single" w:sz="12" w:space="0" w:color="9BBB59"/>
@@ -637,7 +576,7 @@
         </w:tc>
         <w:tc>
           <w:tcPr>
-            <w:tcW w:w="2410" w:type="dxa"/>
+            <w:tcW w:w="3420" w:type="dxa"/>
             <w:tcBorders>
               <w:top w:val="single" w:sz="12" w:space="0" w:color="9BBB59"/>
               <w:left w:val="single" w:sz="12" w:space="0" w:color="9BBB59"/>
@@ -656,23 +595,20 @@
                 <w:szCs w:val="24"/>
               </w:rPr>
             </w:pPr>
-            <w:hyperlink r:id="rId8" w:history="1">
-              <w:r>
-                <w:rPr>
-                  <w:rStyle w:val="Hyperlink"/>
-                  <w:rFonts w:asciiTheme="majorHAnsi" w:eastAsia="Times New Roman" w:hAnsiTheme="majorHAnsi" w:cstheme="majorHAnsi"/>
-                  <w:sz w:val="24"/>
-                  <w:szCs w:val="24"/>
-                  <w:lang w:eastAsia="es-CO"/>
-                </w:rPr>
-                <w:t>betfie1@gmail.com</w:t>
-              </w:r>
-            </w:hyperlink>
-          </w:p>
-        </w:tc>
-        <w:tc>
-          <w:tcPr>
-            <w:tcW w:w="1543" w:type="dxa"/>
+            <w:r>
+              <w:rPr>
+                <w:rFonts w:asciiTheme="majorHAnsi" w:eastAsia="Times New Roman" w:hAnsiTheme="majorHAnsi" w:cstheme="majorHAnsi"/>
+                <w:sz w:val="24"/>
+                <w:szCs w:val="24"/>
+                <w:lang w:eastAsia="es-CO"/>
+              </w:rPr>
+              <w:t>betfie1@gmail.com</w:t>
+            </w:r>
+          </w:p>
+        </w:tc>
+        <w:tc>
+          <w:tcPr>
+            <w:tcW w:w="990" w:type="dxa"/>
             <w:tcBorders>
               <w:top w:val="single" w:sz="12" w:space="0" w:color="9BBB59"/>
               <w:left w:val="single" w:sz="12" w:space="0" w:color="9BBB59"/>
@@ -687,7 +623,7 @@
               <w:jc w:val="center"/>
               <w:rPr>
                 <w:rFonts w:asciiTheme="majorHAnsi" w:hAnsiTheme="majorHAnsi" w:cstheme="majorHAnsi"/>
-                <w:color w:val="000000"/>
+                <w:color w:val="000000" w:themeColor="text1"/>
                 <w:sz w:val="24"/>
                 <w:szCs w:val="24"/>
               </w:rPr>
@@ -695,38 +631,11 @@
             <w:r>
               <w:rPr>
                 <w:rFonts w:asciiTheme="majorHAnsi" w:hAnsiTheme="majorHAnsi" w:cstheme="majorHAnsi"/>
-                <w:color w:val="A6A6A6"/>
-                <w:sz w:val="24"/>
-                <w:szCs w:val="24"/>
-              </w:rPr>
-              <w:t>29</w:t>
-            </w:r>
-            <w:r>
-              <w:rPr>
-                <w:rFonts w:asciiTheme="majorHAnsi" w:hAnsiTheme="majorHAnsi" w:cstheme="majorHAnsi"/>
-                <w:color w:val="A6A6A6"/>
-                <w:sz w:val="24"/>
-                <w:szCs w:val="24"/>
-              </w:rPr>
-              <w:t xml:space="preserve"> - </w:t>
-            </w:r>
-            <w:r>
-              <w:rPr>
-                <w:rFonts w:asciiTheme="majorHAnsi" w:hAnsiTheme="majorHAnsi" w:cstheme="majorHAnsi"/>
-                <w:color w:val="A6A6A6"/>
-                <w:sz w:val="24"/>
-                <w:szCs w:val="24"/>
-              </w:rPr>
-              <w:t>3</w:t>
-            </w:r>
-            <w:r>
-              <w:rPr>
-                <w:rFonts w:asciiTheme="majorHAnsi" w:hAnsiTheme="majorHAnsi" w:cstheme="majorHAnsi"/>
-                <w:color w:val="A6A6A6"/>
-                <w:sz w:val="24"/>
-                <w:szCs w:val="24"/>
-              </w:rPr>
-              <w:t>0</w:t>
+                <w:color w:val="000000" w:themeColor="text1"/>
+                <w:sz w:val="24"/>
+                <w:szCs w:val="24"/>
+              </w:rPr>
+              <w:t>29 - 30</w:t>
             </w:r>
           </w:p>
         </w:tc>
@@ -737,7 +646,7 @@
         </w:trPr>
         <w:tc>
           <w:tcPr>
-            <w:tcW w:w="2943" w:type="dxa"/>
+            <w:tcW w:w="2970" w:type="dxa"/>
             <w:tcBorders>
               <w:top w:val="single" w:sz="12" w:space="0" w:color="9BBB59"/>
               <w:left w:val="single" w:sz="12" w:space="0" w:color="9BBB59"/>
@@ -765,7 +674,7 @@
         </w:tc>
         <w:tc>
           <w:tcPr>
-            <w:tcW w:w="2835" w:type="dxa"/>
+            <w:tcW w:w="3060" w:type="dxa"/>
             <w:tcBorders>
               <w:top w:val="single" w:sz="12" w:space="0" w:color="9BBB59"/>
               <w:left w:val="single" w:sz="12" w:space="0" w:color="9BBB59"/>
@@ -795,7 +704,7 @@
         </w:tc>
         <w:tc>
           <w:tcPr>
-            <w:tcW w:w="2977" w:type="dxa"/>
+            <w:tcW w:w="1800" w:type="dxa"/>
             <w:tcBorders>
               <w:top w:val="single" w:sz="12" w:space="0" w:color="9BBB59"/>
               <w:left w:val="single" w:sz="12" w:space="0" w:color="9BBB59"/>
@@ -831,7 +740,7 @@
         </w:tc>
         <w:tc>
           <w:tcPr>
-            <w:tcW w:w="2410" w:type="dxa"/>
+            <w:tcW w:w="3420" w:type="dxa"/>
             <w:tcBorders>
               <w:top w:val="single" w:sz="12" w:space="0" w:color="9BBB59"/>
               <w:left w:val="single" w:sz="12" w:space="0" w:color="9BBB59"/>
@@ -861,7 +770,7 @@
         </w:tc>
         <w:tc>
           <w:tcPr>
-            <w:tcW w:w="1543" w:type="dxa"/>
+            <w:tcW w:w="990" w:type="dxa"/>
             <w:tcBorders>
               <w:top w:val="single" w:sz="12" w:space="0" w:color="9BBB59"/>
               <w:left w:val="single" w:sz="12" w:space="0" w:color="9BBB59"/>
@@ -876,6 +785,7 @@
               <w:jc w:val="center"/>
               <w:rPr>
                 <w:rFonts w:asciiTheme="majorHAnsi" w:eastAsia="Times New Roman" w:hAnsiTheme="majorHAnsi" w:cstheme="majorHAnsi"/>
+                <w:color w:val="000000" w:themeColor="text1"/>
                 <w:sz w:val="24"/>
                 <w:szCs w:val="24"/>
               </w:rPr>
@@ -883,47 +793,11 @@
             <w:r>
               <w:rPr>
                 <w:rFonts w:asciiTheme="majorHAnsi" w:hAnsiTheme="majorHAnsi" w:cstheme="majorHAnsi"/>
-                <w:color w:val="A6A6A6"/>
-                <w:sz w:val="24"/>
-                <w:szCs w:val="24"/>
-              </w:rPr>
-              <w:t>39</w:t>
-            </w:r>
-            <w:r>
-              <w:rPr>
-                <w:rFonts w:asciiTheme="majorHAnsi" w:hAnsiTheme="majorHAnsi" w:cstheme="majorHAnsi"/>
-                <w:color w:val="A6A6A6"/>
-                <w:sz w:val="24"/>
-                <w:szCs w:val="24"/>
-              </w:rPr>
-              <w:t xml:space="preserve"> </w:t>
-            </w:r>
-            <w:r>
-              <w:rPr>
-                <w:rFonts w:asciiTheme="majorHAnsi" w:hAnsiTheme="majorHAnsi" w:cstheme="majorHAnsi"/>
-                <w:color w:val="A6A6A6"/>
-                <w:sz w:val="24"/>
-                <w:szCs w:val="24"/>
-              </w:rPr>
-              <w:t>–</w:t>
-            </w:r>
-            <w:r>
-              <w:rPr>
-                <w:rFonts w:asciiTheme="majorHAnsi" w:hAnsiTheme="majorHAnsi" w:cstheme="majorHAnsi"/>
-                <w:color w:val="A6A6A6"/>
-                <w:sz w:val="24"/>
-                <w:szCs w:val="24"/>
-              </w:rPr>
-              <w:t xml:space="preserve"> </w:t>
-            </w:r>
-            <w:r>
-              <w:rPr>
-                <w:rFonts w:asciiTheme="majorHAnsi" w:hAnsiTheme="majorHAnsi" w:cstheme="majorHAnsi"/>
-                <w:color w:val="A6A6A6"/>
-                <w:sz w:val="24"/>
-                <w:szCs w:val="24"/>
-              </w:rPr>
-              <w:t>40</w:t>
+                <w:color w:val="000000" w:themeColor="text1"/>
+                <w:sz w:val="24"/>
+                <w:szCs w:val="24"/>
+              </w:rPr>
+              <w:t>39 – 40</w:t>
             </w:r>
           </w:p>
         </w:tc>
@@ -934,7 +808,7 @@
         </w:trPr>
         <w:tc>
           <w:tcPr>
-            <w:tcW w:w="2943" w:type="dxa"/>
+            <w:tcW w:w="2970" w:type="dxa"/>
             <w:tcBorders>
               <w:top w:val="single" w:sz="12" w:space="0" w:color="9BBB59"/>
               <w:left w:val="single" w:sz="12" w:space="0" w:color="9BBB59"/>
@@ -962,7 +836,7 @@
         </w:tc>
         <w:tc>
           <w:tcPr>
-            <w:tcW w:w="2835" w:type="dxa"/>
+            <w:tcW w:w="3060" w:type="dxa"/>
             <w:tcBorders>
               <w:top w:val="single" w:sz="12" w:space="0" w:color="9BBB59"/>
               <w:left w:val="single" w:sz="12" w:space="0" w:color="9BBB59"/>
@@ -992,7 +866,7 @@
         </w:tc>
         <w:tc>
           <w:tcPr>
-            <w:tcW w:w="2977" w:type="dxa"/>
+            <w:tcW w:w="1800" w:type="dxa"/>
             <w:tcBorders>
               <w:top w:val="single" w:sz="12" w:space="0" w:color="9BBB59"/>
               <w:left w:val="single" w:sz="12" w:space="0" w:color="9BBB59"/>
@@ -1028,7 +902,7 @@
         </w:tc>
         <w:tc>
           <w:tcPr>
-            <w:tcW w:w="2410" w:type="dxa"/>
+            <w:tcW w:w="3420" w:type="dxa"/>
             <w:tcBorders>
               <w:top w:val="single" w:sz="12" w:space="0" w:color="9BBB59"/>
               <w:left w:val="single" w:sz="12" w:space="0" w:color="9BBB59"/>
@@ -1058,7 +932,7 @@
         </w:tc>
         <w:tc>
           <w:tcPr>
-            <w:tcW w:w="1543" w:type="dxa"/>
+            <w:tcW w:w="990" w:type="dxa"/>
             <w:tcBorders>
               <w:top w:val="single" w:sz="12" w:space="0" w:color="9BBB59"/>
               <w:left w:val="single" w:sz="12" w:space="0" w:color="9BBB59"/>
@@ -1073,6 +947,7 @@
               <w:jc w:val="center"/>
               <w:rPr>
                 <w:rFonts w:asciiTheme="majorHAnsi" w:eastAsia="Times New Roman" w:hAnsiTheme="majorHAnsi" w:cstheme="majorHAnsi"/>
+                <w:color w:val="000000" w:themeColor="text1"/>
                 <w:sz w:val="24"/>
                 <w:szCs w:val="24"/>
               </w:rPr>
@@ -1080,29 +955,11 @@
             <w:r>
               <w:rPr>
                 <w:rFonts w:asciiTheme="majorHAnsi" w:hAnsiTheme="majorHAnsi" w:cstheme="majorHAnsi"/>
-                <w:color w:val="A6A6A6"/>
-                <w:sz w:val="24"/>
-                <w:szCs w:val="24"/>
-              </w:rPr>
-              <w:t>21</w:t>
-            </w:r>
-            <w:r>
-              <w:rPr>
-                <w:rFonts w:asciiTheme="majorHAnsi" w:hAnsiTheme="majorHAnsi" w:cstheme="majorHAnsi"/>
-                <w:color w:val="A6A6A6"/>
-                <w:sz w:val="24"/>
-                <w:szCs w:val="24"/>
-              </w:rPr>
-              <w:t xml:space="preserve"> - </w:t>
-            </w:r>
-            <w:r>
-              <w:rPr>
-                <w:rFonts w:asciiTheme="majorHAnsi" w:hAnsiTheme="majorHAnsi" w:cstheme="majorHAnsi"/>
-                <w:color w:val="A6A6A6"/>
-                <w:sz w:val="24"/>
-                <w:szCs w:val="24"/>
-              </w:rPr>
-              <w:t>22</w:t>
+                <w:color w:val="000000" w:themeColor="text1"/>
+                <w:sz w:val="24"/>
+                <w:szCs w:val="24"/>
+              </w:rPr>
+              <w:t>21 - 22</w:t>
             </w:r>
           </w:p>
         </w:tc>
@@ -1113,7 +970,7 @@
         </w:trPr>
         <w:tc>
           <w:tcPr>
-            <w:tcW w:w="2943" w:type="dxa"/>
+            <w:tcW w:w="2970" w:type="dxa"/>
             <w:tcBorders>
               <w:top w:val="single" w:sz="12" w:space="0" w:color="9BBB59"/>
               <w:left w:val="single" w:sz="12" w:space="0" w:color="9BBB59"/>
@@ -1143,7 +1000,7 @@
         </w:tc>
         <w:tc>
           <w:tcPr>
-            <w:tcW w:w="2835" w:type="dxa"/>
+            <w:tcW w:w="3060" w:type="dxa"/>
             <w:tcBorders>
               <w:top w:val="single" w:sz="12" w:space="0" w:color="9BBB59"/>
               <w:left w:val="single" w:sz="12" w:space="0" w:color="9BBB59"/>
@@ -1173,7 +1030,7 @@
         </w:tc>
         <w:tc>
           <w:tcPr>
-            <w:tcW w:w="2977" w:type="dxa"/>
+            <w:tcW w:w="1800" w:type="dxa"/>
             <w:tcBorders>
               <w:top w:val="single" w:sz="12" w:space="0" w:color="9BBB59"/>
               <w:left w:val="single" w:sz="12" w:space="0" w:color="9BBB59"/>
@@ -1209,7 +1066,7 @@
         </w:tc>
         <w:tc>
           <w:tcPr>
-            <w:tcW w:w="2410" w:type="dxa"/>
+            <w:tcW w:w="3420" w:type="dxa"/>
             <w:tcBorders>
               <w:top w:val="single" w:sz="12" w:space="0" w:color="9BBB59"/>
               <w:left w:val="single" w:sz="12" w:space="0" w:color="9BBB59"/>
@@ -1239,7 +1096,7 @@
         </w:tc>
         <w:tc>
           <w:tcPr>
-            <w:tcW w:w="1543" w:type="dxa"/>
+            <w:tcW w:w="990" w:type="dxa"/>
             <w:tcBorders>
               <w:top w:val="single" w:sz="12" w:space="0" w:color="9BBB59"/>
               <w:left w:val="single" w:sz="12" w:space="0" w:color="9BBB59"/>
@@ -1254,6 +1111,7 @@
               <w:jc w:val="center"/>
               <w:rPr>
                 <w:rFonts w:asciiTheme="majorHAnsi" w:eastAsia="Times New Roman" w:hAnsiTheme="majorHAnsi" w:cstheme="majorHAnsi"/>
+                <w:color w:val="000000" w:themeColor="text1"/>
                 <w:sz w:val="24"/>
                 <w:szCs w:val="24"/>
               </w:rPr>
@@ -1261,6 +1119,7 @@
             <w:r>
               <w:rPr>
                 <w:rFonts w:asciiTheme="majorHAnsi" w:eastAsia="Times New Roman" w:hAnsiTheme="majorHAnsi" w:cstheme="majorHAnsi"/>
+                <w:color w:val="000000" w:themeColor="text1"/>
                 <w:sz w:val="24"/>
                 <w:szCs w:val="24"/>
               </w:rPr>
@@ -1271,11 +1130,11 @@
       </w:tr>
       <w:tr>
         <w:trPr>
-          <w:trHeight w:val="550"/>
+          <w:trHeight w:val="249"/>
         </w:trPr>
         <w:tc>
           <w:tcPr>
-            <w:tcW w:w="2943" w:type="dxa"/>
+            <w:tcW w:w="2970" w:type="dxa"/>
             <w:tcBorders>
               <w:top w:val="single" w:sz="12" w:space="0" w:color="9BBB59"/>
               <w:left w:val="single" w:sz="12" w:space="0" w:color="9BBB59"/>
@@ -1303,7 +1162,7 @@
         </w:tc>
         <w:tc>
           <w:tcPr>
-            <w:tcW w:w="2835" w:type="dxa"/>
+            <w:tcW w:w="3060" w:type="dxa"/>
             <w:tcBorders>
               <w:top w:val="single" w:sz="12" w:space="0" w:color="9BBB59"/>
               <w:left w:val="single" w:sz="12" w:space="0" w:color="9BBB59"/>
@@ -1333,7 +1192,7 @@
         </w:tc>
         <w:tc>
           <w:tcPr>
-            <w:tcW w:w="2977" w:type="dxa"/>
+            <w:tcW w:w="1800" w:type="dxa"/>
             <w:tcBorders>
               <w:top w:val="single" w:sz="12" w:space="0" w:color="9BBB59"/>
               <w:left w:val="single" w:sz="12" w:space="0" w:color="9BBB59"/>
@@ -1369,7 +1228,7 @@
         </w:tc>
         <w:tc>
           <w:tcPr>
-            <w:tcW w:w="2410" w:type="dxa"/>
+            <w:tcW w:w="3420" w:type="dxa"/>
             <w:tcBorders>
               <w:top w:val="single" w:sz="12" w:space="0" w:color="9BBB59"/>
               <w:left w:val="single" w:sz="12" w:space="0" w:color="9BBB59"/>
@@ -1399,7 +1258,7 @@
         </w:tc>
         <w:tc>
           <w:tcPr>
-            <w:tcW w:w="1543" w:type="dxa"/>
+            <w:tcW w:w="990" w:type="dxa"/>
             <w:tcBorders>
               <w:top w:val="single" w:sz="12" w:space="0" w:color="9BBB59"/>
               <w:left w:val="single" w:sz="12" w:space="0" w:color="9BBB59"/>
@@ -1414,6 +1273,7 @@
               <w:jc w:val="center"/>
               <w:rPr>
                 <w:rFonts w:asciiTheme="majorHAnsi" w:eastAsia="Times New Roman" w:hAnsiTheme="majorHAnsi" w:cstheme="majorHAnsi"/>
+                <w:color w:val="000000" w:themeColor="text1"/>
                 <w:sz w:val="24"/>
                 <w:szCs w:val="24"/>
               </w:rPr>
@@ -1421,29 +1281,11 @@
             <w:r>
               <w:rPr>
                 <w:rFonts w:asciiTheme="majorHAnsi" w:hAnsiTheme="majorHAnsi" w:cstheme="majorHAnsi"/>
-                <w:color w:val="A6A6A6"/>
-                <w:sz w:val="24"/>
-                <w:szCs w:val="24"/>
-              </w:rPr>
-              <w:t>17</w:t>
-            </w:r>
-            <w:r>
-              <w:rPr>
-                <w:rFonts w:asciiTheme="majorHAnsi" w:hAnsiTheme="majorHAnsi" w:cstheme="majorHAnsi"/>
-                <w:color w:val="A6A6A6"/>
-                <w:sz w:val="24"/>
-                <w:szCs w:val="24"/>
-              </w:rPr>
-              <w:t xml:space="preserve"> - </w:t>
-            </w:r>
-            <w:r>
-              <w:rPr>
-                <w:rFonts w:asciiTheme="majorHAnsi" w:hAnsiTheme="majorHAnsi" w:cstheme="majorHAnsi"/>
-                <w:color w:val="A6A6A6"/>
-                <w:sz w:val="24"/>
-                <w:szCs w:val="24"/>
-              </w:rPr>
-              <w:t>18</w:t>
+                <w:color w:val="000000" w:themeColor="text1"/>
+                <w:sz w:val="24"/>
+                <w:szCs w:val="24"/>
+              </w:rPr>
+              <w:t>17 - 18</w:t>
             </w:r>
           </w:p>
         </w:tc>
@@ -1648,15 +1490,13 @@
                 <w:color w:val="000000"/>
               </w:rPr>
             </w:pPr>
-            <w:proofErr w:type="spellStart"/>
             <w:r>
               <w:rPr>
                 <w:rFonts w:ascii="Arial" w:eastAsia="Arial" w:hAnsi="Arial" w:cs="Arial"/>
                 <w:color w:val="000000"/>
               </w:rPr>
-              <w:t>Sabado</w:t>
-            </w:r>
-            <w:proofErr w:type="spellEnd"/>
+              <w:t>Sábado</w:t>
+            </w:r>
             <w:r>
               <w:rPr>
                 <w:rFonts w:ascii="Arial" w:eastAsia="Arial" w:hAnsi="Arial" w:cs="Arial"/>
@@ -1705,8 +1545,17 @@
                 <w:rFonts w:ascii="Arial" w:eastAsia="Arial" w:hAnsi="Arial" w:cs="Arial"/>
                 <w:color w:val="000000"/>
               </w:rPr>
-              <w:t xml:space="preserve"> Scrum</w:t>
-            </w:r>
+              <w:t xml:space="preserve"> </w:t>
+            </w:r>
+            <w:proofErr w:type="spellStart"/>
+            <w:r>
+              <w:rPr>
+                <w:rFonts w:ascii="Arial" w:eastAsia="Arial" w:hAnsi="Arial" w:cs="Arial"/>
+                <w:color w:val="000000"/>
+              </w:rPr>
+              <w:t>Scrum</w:t>
+            </w:r>
+            <w:proofErr w:type="spellEnd"/>
           </w:p>
         </w:tc>
         <w:tc>
@@ -1737,12 +1586,12 @@
               </w:pBdr>
               <w:spacing w:after="0" w:line="240" w:lineRule="auto"/>
               <w:rPr>
-                <w:color w:val="000000"/>
-              </w:rPr>
-            </w:pPr>
-            <w:r>
-              <w:rPr>
-                <w:color w:val="808080"/>
+                <w:color w:val="000000" w:themeColor="text1"/>
+              </w:rPr>
+            </w:pPr>
+            <w:r>
+              <w:rPr>
+                <w:color w:val="000000" w:themeColor="text1"/>
                 <w:sz w:val="24"/>
                 <w:szCs w:val="24"/>
               </w:rPr>
@@ -1750,15 +1599,15 @@
             </w:r>
             <w:r>
               <w:rPr>
-                <w:color w:val="808080"/>
-                <w:sz w:val="24"/>
-                <w:szCs w:val="24"/>
-              </w:rPr>
-              <w:t>12</w:t>
-            </w:r>
-            <w:r>
-              <w:rPr>
-                <w:color w:val="808080"/>
+                <w:color w:val="000000" w:themeColor="text1"/>
+                <w:sz w:val="24"/>
+                <w:szCs w:val="24"/>
+              </w:rPr>
+              <w:t>7</w:t>
+            </w:r>
+            <w:r>
+              <w:rPr>
+                <w:color w:val="000000" w:themeColor="text1"/>
                 <w:sz w:val="24"/>
                 <w:szCs w:val="24"/>
               </w:rPr>
@@ -1766,16 +1615,23 @@
             </w:r>
             <w:r>
               <w:rPr>
-                <w:color w:val="808080"/>
+                <w:color w:val="000000" w:themeColor="text1"/>
                 <w:sz w:val="24"/>
                 <w:szCs w:val="24"/>
               </w:rPr>
               <w:t>00</w:t>
             </w:r>
-            <w:proofErr w:type="gramStart"/>
-            <w:r>
-              <w:rPr>
-                <w:color w:val="808080"/>
+            <w:r>
+              <w:rPr>
+                <w:color w:val="000000" w:themeColor="text1"/>
+                <w:sz w:val="24"/>
+                <w:szCs w:val="24"/>
+              </w:rPr>
+              <w:t>P</w:t>
+            </w:r>
+            <w:r>
+              <w:rPr>
+                <w:color w:val="000000" w:themeColor="text1"/>
                 <w:sz w:val="24"/>
                 <w:szCs w:val="24"/>
               </w:rPr>
@@ -1783,20 +1639,11 @@
             </w:r>
             <w:r>
               <w:rPr>
-                <w:color w:val="808080"/>
-                <w:sz w:val="24"/>
-                <w:szCs w:val="24"/>
-              </w:rPr>
-              <w:t xml:space="preserve">  (</w:t>
-            </w:r>
-            <w:proofErr w:type="gramEnd"/>
-            <w:r>
-              <w:rPr>
-                <w:color w:val="808080"/>
-                <w:sz w:val="24"/>
-                <w:szCs w:val="24"/>
-              </w:rPr>
-              <w:t>duración: 15 minutos).</w:t>
+                <w:color w:val="000000" w:themeColor="text1"/>
+                <w:sz w:val="24"/>
+                <w:szCs w:val="24"/>
+              </w:rPr>
+              <w:t xml:space="preserve">  (duración: 15 minutos).</w:t>
             </w:r>
           </w:p>
         </w:tc>
@@ -1868,6 +1715,13 @@
                 <w:color w:val="000000"/>
               </w:rPr>
             </w:pPr>
+            <w:r>
+              <w:rPr>
+                <w:rFonts w:ascii="Arial" w:eastAsia="Arial" w:hAnsi="Arial" w:cs="Arial"/>
+                <w:color w:val="000000"/>
+              </w:rPr>
+              <w:t>Pendiente por definir.</w:t>
+            </w:r>
           </w:p>
         </w:tc>
       </w:tr>
@@ -1895,14 +1749,23 @@
                 <w:color w:val="000000"/>
               </w:rPr>
             </w:pPr>
+            <w:bookmarkStart w:id="0" w:name="_GoBack"/>
             <w:r>
               <w:rPr>
                 <w:rFonts w:ascii="Arial" w:eastAsia="Arial" w:hAnsi="Arial" w:cs="Arial"/>
                 <w:color w:val="000000"/>
               </w:rPr>
-              <w:lastRenderedPageBreak/>
-              <w:t>Sprint Retrospective</w:t>
-            </w:r>
+              <w:t xml:space="preserve">Sprint </w:t>
+            </w:r>
+            <w:proofErr w:type="spellStart"/>
+            <w:r>
+              <w:rPr>
+                <w:rFonts w:ascii="Arial" w:eastAsia="Arial" w:hAnsi="Arial" w:cs="Arial"/>
+                <w:color w:val="000000"/>
+              </w:rPr>
+              <w:t>Retrospective</w:t>
+            </w:r>
+            <w:proofErr w:type="spellEnd"/>
           </w:p>
         </w:tc>
         <w:tc>
@@ -1930,9 +1793,17 @@
                 <w:color w:val="000000"/>
               </w:rPr>
             </w:pPr>
+            <w:r>
+              <w:rPr>
+                <w:rFonts w:ascii="Arial" w:eastAsia="Arial" w:hAnsi="Arial" w:cs="Arial"/>
+                <w:color w:val="000000"/>
+              </w:rPr>
+              <w:t>Pendiente por definir.</w:t>
+            </w:r>
           </w:p>
         </w:tc>
       </w:tr>
+      <w:bookmarkEnd w:id="0"/>
       <w:tr>
         <w:trPr>
           <w:trHeight w:val="395"/>
@@ -1993,6 +1864,13 @@
                 <w:color w:val="000000"/>
               </w:rPr>
             </w:pPr>
+            <w:r>
+              <w:rPr>
+                <w:rFonts w:ascii="Arial" w:eastAsia="Arial" w:hAnsi="Arial" w:cs="Arial"/>
+                <w:color w:val="000000"/>
+              </w:rPr>
+              <w:t>-</w:t>
+            </w:r>
           </w:p>
         </w:tc>
       </w:tr>
@@ -2041,6 +1919,7 @@
           <w:sz w:val="24"/>
           <w:szCs w:val="24"/>
         </w:rPr>
+        <w:lastRenderedPageBreak/>
         <w:t>Revisión de actividades realizadas:</w:t>
       </w:r>
     </w:p>
@@ -2176,7 +2055,7 @@
                 <w:sz w:val="24"/>
                 <w:szCs w:val="24"/>
               </w:rPr>
-              <w:t>Diagrama de clases en UML.</w:t>
+              <w:t xml:space="preserve">Modelar una empresa como una clase de Java. </w:t>
             </w:r>
           </w:p>
         </w:tc>
@@ -2213,7 +2092,7 @@
                 <w:sz w:val="24"/>
                 <w:szCs w:val="24"/>
               </w:rPr>
-              <w:t>NO</w:t>
+              <w:t>SI</w:t>
             </w:r>
           </w:p>
         </w:tc>
@@ -2255,7 +2134,7 @@
                 <w:sz w:val="24"/>
                 <w:szCs w:val="24"/>
               </w:rPr>
-              <w:t xml:space="preserve">Modelar una empresa como una clase de Java. </w:t>
+              <w:t>Modelar un empleado como una clase de Java.</w:t>
             </w:r>
           </w:p>
         </w:tc>
@@ -2292,7 +2171,7 @@
                 <w:sz w:val="24"/>
                 <w:szCs w:val="24"/>
               </w:rPr>
-              <w:t>NO</w:t>
+              <w:t>SI</w:t>
             </w:r>
           </w:p>
         </w:tc>
@@ -2334,7 +2213,7 @@
                 <w:sz w:val="24"/>
                 <w:szCs w:val="24"/>
               </w:rPr>
-              <w:t>Modelar un empleado como una clase de Java.</w:t>
+              <w:t>Modelar el movimiento de dinero como una clase de Java.</w:t>
             </w:r>
           </w:p>
         </w:tc>
@@ -2371,7 +2250,7 @@
                 <w:sz w:val="24"/>
                 <w:szCs w:val="24"/>
               </w:rPr>
-              <w:t>NO</w:t>
+              <w:t>SI</w:t>
             </w:r>
           </w:p>
         </w:tc>
@@ -2413,8 +2292,18 @@
                 <w:sz w:val="24"/>
                 <w:szCs w:val="24"/>
               </w:rPr>
-              <w:t>Modelar el movimiento de dinero como una clase de Java.</w:t>
-            </w:r>
+              <w:t xml:space="preserve">Prueba e instancia de clases desde una java </w:t>
+            </w:r>
+            <w:proofErr w:type="spellStart"/>
+            <w:r>
+              <w:rPr>
+                <w:color w:val="000000"/>
+                <w:sz w:val="24"/>
+                <w:szCs w:val="24"/>
+              </w:rPr>
+              <w:t>main.class</w:t>
+            </w:r>
+            <w:proofErr w:type="spellEnd"/>
           </w:p>
         </w:tc>
         <w:tc>
@@ -2450,7 +2339,7 @@
                 <w:sz w:val="24"/>
                 <w:szCs w:val="24"/>
               </w:rPr>
-              <w:t>NO</w:t>
+              <w:t>SI</w:t>
             </w:r>
           </w:p>
         </w:tc>
@@ -2492,18 +2381,8 @@
                 <w:sz w:val="24"/>
                 <w:szCs w:val="24"/>
               </w:rPr>
-              <w:t xml:space="preserve">Prueba e instancia de clases desde una java </w:t>
-            </w:r>
-            <w:proofErr w:type="spellStart"/>
-            <w:r>
-              <w:rPr>
-                <w:color w:val="000000"/>
-                <w:sz w:val="24"/>
-                <w:szCs w:val="24"/>
-              </w:rPr>
-              <w:t>main.class</w:t>
-            </w:r>
-            <w:proofErr w:type="spellEnd"/>
+              <w:t>Repositorio en GitHub actualizado.</w:t>
+            </w:r>
           </w:p>
         </w:tc>
         <w:tc>
@@ -2539,7 +2418,7 @@
                 <w:sz w:val="24"/>
                 <w:szCs w:val="24"/>
               </w:rPr>
-              <w:t>NO</w:t>
+              <w:t>SI</w:t>
             </w:r>
           </w:p>
         </w:tc>
@@ -2581,7 +2460,25 @@
                 <w:sz w:val="24"/>
                 <w:szCs w:val="24"/>
               </w:rPr>
-              <w:t>Repositorio en GitHub actualizado.</w:t>
+              <w:t>Se entrega evidencia del cumplimiento de las tareas del sprint (</w:t>
+            </w:r>
+            <w:proofErr w:type="spellStart"/>
+            <w:r>
+              <w:rPr>
+                <w:color w:val="000000"/>
+                <w:sz w:val="24"/>
+                <w:szCs w:val="24"/>
+              </w:rPr>
+              <w:t>Definition</w:t>
+            </w:r>
+            <w:proofErr w:type="spellEnd"/>
+            <w:r>
+              <w:rPr>
+                <w:color w:val="000000"/>
+                <w:sz w:val="24"/>
+                <w:szCs w:val="24"/>
+              </w:rPr>
+              <w:t xml:space="preserve"> of done).</w:t>
             </w:r>
           </w:p>
         </w:tc>
@@ -2618,203 +2515,7 @@
                 <w:sz w:val="24"/>
                 <w:szCs w:val="24"/>
               </w:rPr>
-              <w:t>NO</w:t>
-            </w:r>
-          </w:p>
-        </w:tc>
-      </w:tr>
-      <w:tr>
-        <w:trPr>
-          <w:trHeight w:val="421"/>
-          <w:jc w:val="center"/>
-        </w:trPr>
-        <w:tc>
-          <w:tcPr>
-            <w:tcW w:w="8500" w:type="dxa"/>
-            <w:tcBorders>
-              <w:top w:val="single" w:sz="12" w:space="0" w:color="92D050"/>
-              <w:left w:val="single" w:sz="12" w:space="0" w:color="92D050"/>
-              <w:bottom w:val="single" w:sz="12" w:space="0" w:color="92D050"/>
-              <w:right w:val="single" w:sz="12" w:space="0" w:color="92D050"/>
-            </w:tcBorders>
-            <w:vAlign w:val="center"/>
-          </w:tcPr>
-          <w:p>
-            <w:pPr>
-              <w:pBdr>
-                <w:top w:val="nil"/>
-                <w:left w:val="nil"/>
-                <w:bottom w:val="nil"/>
-                <w:right w:val="nil"/>
-                <w:between w:val="nil"/>
-              </w:pBdr>
-              <w:rPr>
-                <w:color w:val="000000"/>
-                <w:sz w:val="24"/>
-                <w:szCs w:val="24"/>
-              </w:rPr>
-            </w:pPr>
-            <w:bookmarkStart w:id="0" w:name="_gjdgxs" w:colFirst="0" w:colLast="0"/>
-            <w:bookmarkEnd w:id="0"/>
-            <w:r>
-              <w:rPr>
-                <w:color w:val="000000"/>
-                <w:sz w:val="24"/>
-                <w:szCs w:val="24"/>
-              </w:rPr>
-              <w:t>Tablero de control Kanban actualizado.</w:t>
-            </w:r>
-          </w:p>
-        </w:tc>
-        <w:tc>
-          <w:tcPr>
-            <w:tcW w:w="1701" w:type="dxa"/>
-            <w:tcBorders>
-              <w:top w:val="single" w:sz="12" w:space="0" w:color="92D050"/>
-              <w:left w:val="single" w:sz="12" w:space="0" w:color="92D050"/>
-              <w:bottom w:val="single" w:sz="12" w:space="0" w:color="92D050"/>
-              <w:right w:val="single" w:sz="12" w:space="0" w:color="92D050"/>
-            </w:tcBorders>
-            <w:vAlign w:val="center"/>
-          </w:tcPr>
-          <w:p>
-            <w:pPr>
-              <w:pBdr>
-                <w:top w:val="nil"/>
-                <w:left w:val="nil"/>
-                <w:bottom w:val="nil"/>
-                <w:right w:val="nil"/>
-                <w:between w:val="nil"/>
-              </w:pBdr>
-              <w:jc w:val="center"/>
-              <w:rPr>
-                <w:color w:val="000000"/>
-                <w:sz w:val="24"/>
-                <w:szCs w:val="24"/>
-              </w:rPr>
-            </w:pPr>
-            <w:r>
-              <w:rPr>
-                <w:color w:val="000000"/>
-                <w:sz w:val="24"/>
-                <w:szCs w:val="24"/>
-              </w:rPr>
-              <w:t>NO</w:t>
-            </w:r>
-          </w:p>
-        </w:tc>
-      </w:tr>
-      <w:tr>
-        <w:trPr>
-          <w:trHeight w:val="434"/>
-          <w:jc w:val="center"/>
-        </w:trPr>
-        <w:tc>
-          <w:tcPr>
-            <w:tcW w:w="8500" w:type="dxa"/>
-            <w:tcBorders>
-              <w:top w:val="single" w:sz="12" w:space="0" w:color="92D050"/>
-              <w:left w:val="single" w:sz="12" w:space="0" w:color="92D050"/>
-              <w:bottom w:val="single" w:sz="12" w:space="0" w:color="92D050"/>
-              <w:right w:val="single" w:sz="12" w:space="0" w:color="92D050"/>
-            </w:tcBorders>
-            <w:vAlign w:val="center"/>
-          </w:tcPr>
-          <w:p>
-            <w:pPr>
-              <w:pBdr>
-                <w:top w:val="nil"/>
-                <w:left w:val="nil"/>
-                <w:bottom w:val="nil"/>
-                <w:right w:val="nil"/>
-                <w:between w:val="nil"/>
-              </w:pBdr>
-              <w:rPr>
-                <w:color w:val="000000"/>
-                <w:sz w:val="24"/>
-                <w:szCs w:val="24"/>
-              </w:rPr>
-            </w:pPr>
-            <w:r>
-              <w:rPr>
-                <w:color w:val="000000"/>
-                <w:sz w:val="24"/>
-                <w:szCs w:val="24"/>
-              </w:rPr>
-              <w:t>Se entrega evidencia del cumplimiento de las tareas del sprint (</w:t>
-            </w:r>
-            <w:proofErr w:type="spellStart"/>
-            <w:r>
-              <w:rPr>
-                <w:color w:val="000000"/>
-                <w:sz w:val="24"/>
-                <w:szCs w:val="24"/>
-              </w:rPr>
-              <w:t>Definition</w:t>
-            </w:r>
-            <w:proofErr w:type="spellEnd"/>
-            <w:r>
-              <w:rPr>
-                <w:color w:val="000000"/>
-                <w:sz w:val="24"/>
-                <w:szCs w:val="24"/>
-              </w:rPr>
-              <w:t xml:space="preserve"> </w:t>
-            </w:r>
-            <w:proofErr w:type="spellStart"/>
-            <w:r>
-              <w:rPr>
-                <w:color w:val="000000"/>
-                <w:sz w:val="24"/>
-                <w:szCs w:val="24"/>
-              </w:rPr>
-              <w:t>of</w:t>
-            </w:r>
-            <w:proofErr w:type="spellEnd"/>
-            <w:r>
-              <w:rPr>
-                <w:color w:val="000000"/>
-                <w:sz w:val="24"/>
-                <w:szCs w:val="24"/>
-              </w:rPr>
-              <w:t xml:space="preserve"> done).</w:t>
-            </w:r>
-          </w:p>
-        </w:tc>
-        <w:tc>
-          <w:tcPr>
-            <w:tcW w:w="1701" w:type="dxa"/>
-            <w:tcBorders>
-              <w:top w:val="single" w:sz="12" w:space="0" w:color="92D050"/>
-              <w:left w:val="single" w:sz="12" w:space="0" w:color="92D050"/>
-              <w:bottom w:val="single" w:sz="12" w:space="0" w:color="92D050"/>
-              <w:right w:val="single" w:sz="12" w:space="0" w:color="92D050"/>
-            </w:tcBorders>
-            <w:vAlign w:val="center"/>
-          </w:tcPr>
-          <w:p>
-            <w:pPr>
-              <w:pBdr>
-                <w:top w:val="nil"/>
-                <w:left w:val="nil"/>
-                <w:bottom w:val="nil"/>
-                <w:right w:val="nil"/>
-                <w:between w:val="nil"/>
-              </w:pBdr>
-              <w:jc w:val="center"/>
-              <w:rPr>
-                <w:color w:val="000000"/>
-                <w:sz w:val="24"/>
-                <w:szCs w:val="24"/>
-              </w:rPr>
-            </w:pPr>
-            <w:r>
-              <w:rPr>
-                <w:color w:val="000000"/>
-                <w:sz w:val="24"/>
-                <w:szCs w:val="24"/>
-              </w:rPr>
-              <w:t>NO</w:t>
+              <w:t>SI</w:t>
             </w:r>
           </w:p>
         </w:tc>
@@ -2834,6 +2535,8 @@
           <w:color w:val="000000"/>
         </w:rPr>
       </w:pPr>
+      <w:bookmarkStart w:id="1" w:name="_gjdgxs" w:colFirst="0" w:colLast="0"/>
+      <w:bookmarkEnd w:id="1"/>
     </w:p>
     <w:p>
       <w:pPr>
@@ -2955,147 +2658,18 @@
           <w:between w:val="nil"/>
         </w:pBdr>
         <w:spacing w:after="0" w:line="240" w:lineRule="auto"/>
+        <w:jc w:val="both"/>
         <w:rPr>
           <w:b/>
           <w:color w:val="000000"/>
         </w:rPr>
       </w:pPr>
     </w:p>
-    <w:p>
-      <w:pPr>
-        <w:pBdr>
-          <w:top w:val="nil"/>
-          <w:left w:val="nil"/>
-          <w:bottom w:val="nil"/>
-          <w:right w:val="nil"/>
-          <w:between w:val="nil"/>
-        </w:pBdr>
-        <w:spacing w:after="0" w:line="240" w:lineRule="auto"/>
-        <w:jc w:val="both"/>
-        <w:rPr>
-          <w:b/>
-          <w:color w:val="000000"/>
-        </w:rPr>
-      </w:pPr>
-      <w:r>
-        <w:rPr>
-          <w:b/>
-          <w:color w:val="000000"/>
-        </w:rPr>
-        <w:t>Nota:</w:t>
-      </w:r>
-    </w:p>
-    <w:p>
-      <w:pPr>
-        <w:pBdr>
-          <w:top w:val="nil"/>
-          <w:left w:val="nil"/>
-          <w:bottom w:val="nil"/>
-          <w:right w:val="nil"/>
-          <w:between w:val="nil"/>
-        </w:pBdr>
-        <w:spacing w:after="0" w:line="240" w:lineRule="auto"/>
-        <w:jc w:val="both"/>
-        <w:rPr>
-          <w:rFonts w:ascii="Arial" w:eastAsia="Arial" w:hAnsi="Arial" w:cs="Arial"/>
-          <w:color w:val="000000"/>
-        </w:rPr>
-      </w:pPr>
-      <w:r>
-        <w:rPr>
-          <w:color w:val="000000"/>
-        </w:rPr>
-        <w:lastRenderedPageBreak/>
-        <w:t xml:space="preserve">Nombrar el archivo entregado de la siguiente manera: </w:t>
-      </w:r>
-      <w:proofErr w:type="spellStart"/>
-      <w:r>
-        <w:rPr>
-          <w:color w:val="000000"/>
-        </w:rPr>
-        <w:t>Sprint</w:t>
-      </w:r>
-      <w:r>
-        <w:rPr>
-          <w:i/>
-          <w:color w:val="000000"/>
-        </w:rPr>
-        <w:t>i</w:t>
-      </w:r>
-      <w:r>
-        <w:rPr>
-          <w:color w:val="000000"/>
-        </w:rPr>
-        <w:t>_NombreEquipo</w:t>
-      </w:r>
-      <w:proofErr w:type="spellEnd"/>
-      <w:r>
-        <w:rPr>
-          <w:color w:val="000000"/>
-        </w:rPr>
-        <w:t xml:space="preserve"> (</w:t>
-      </w:r>
-      <w:r>
-        <w:rPr>
-          <w:i/>
-          <w:color w:val="000000"/>
-        </w:rPr>
-        <w:t>i</w:t>
-      </w:r>
-      <w:r>
-        <w:rPr>
-          <w:color w:val="000000"/>
-        </w:rPr>
-        <w:t xml:space="preserve"> es el número del sprint y </w:t>
-      </w:r>
-      <w:proofErr w:type="spellStart"/>
-      <w:r>
-        <w:rPr>
-          <w:color w:val="000000"/>
-        </w:rPr>
-        <w:t>NombreEquipo</w:t>
-      </w:r>
-      <w:proofErr w:type="spellEnd"/>
-      <w:r>
-        <w:rPr>
-          <w:color w:val="000000"/>
-        </w:rPr>
-        <w:t xml:space="preserve"> es el nombre que le asignaron al equipo en el formulario de conformación). Por ejemplo, si el equipo se llama “</w:t>
-      </w:r>
-      <w:proofErr w:type="spellStart"/>
-      <w:r>
-        <w:rPr>
-          <w:color w:val="000000"/>
-        </w:rPr>
-        <w:t>JJMachine</w:t>
-      </w:r>
-      <w:proofErr w:type="spellEnd"/>
-      <w:r>
-        <w:rPr>
-          <w:color w:val="000000"/>
-        </w:rPr>
-        <w:t xml:space="preserve"> </w:t>
-      </w:r>
-      <w:proofErr w:type="spellStart"/>
-      <w:r>
-        <w:rPr>
-          <w:color w:val="000000"/>
-        </w:rPr>
-        <w:t>Learners</w:t>
-      </w:r>
-      <w:proofErr w:type="spellEnd"/>
-      <w:r>
-        <w:rPr>
-          <w:color w:val="000000"/>
-        </w:rPr>
-        <w:t xml:space="preserve">” y hace entrega del Sprint 2, el documento se debe llamar Sprint1_JJMachineLearners. </w:t>
-      </w:r>
-    </w:p>
     <w:sectPr>
-      <w:headerReference w:type="even" r:id="rId9"/>
-      <w:headerReference w:type="default" r:id="rId10"/>
-      <w:footerReference w:type="default" r:id="rId11"/>
-      <w:headerReference w:type="first" r:id="rId12"/>
+      <w:headerReference w:type="even" r:id="rId8"/>
+      <w:headerReference w:type="default" r:id="rId9"/>
+      <w:footerReference w:type="default" r:id="rId10"/>
+      <w:headerReference w:type="first" r:id="rId11"/>
       <w:pgSz w:w="15840" w:h="12240" w:orient="landscape"/>
       <w:pgMar w:top="1038" w:right="1418" w:bottom="1701" w:left="1418" w:header="142" w:footer="188" w:gutter="0"/>
       <w:pgNumType w:start="1"/>
@@ -3106,7 +2680,7 @@
 </file>
 
 <file path=word/endnotes.xml><?xml version="1.0" encoding="utf-8"?>
-<w:endnotes xmlns:wpc="http://schemas.microsoft.com/office/word/2010/wordprocessingCanvas" xmlns:cx="http://schemas.microsoft.com/office/drawing/2014/chartex" xmlns:cx1="http://schemas.microsoft.com/office/drawing/2015/9/8/chartex" xmlns:cx2="http://schemas.microsoft.com/office/drawing/2015/10/21/chartex" xmlns:cx3="http://schemas.microsoft.com/office/drawing/2016/5/9/chartex" xmlns:cx4="http://schemas.microsoft.com/office/drawing/2016/5/10/chartex" xmlns:cx5="http://schemas.microsoft.com/office/drawing/2016/5/11/chartex" xmlns:cx6="http://schemas.microsoft.com/office/drawing/2016/5/12/chartex" xmlns:cx7="http://schemas.microsoft.com/office/drawing/2016/5/13/chartex" xmlns:cx8="http://schemas.microsoft.com/office/drawing/2016/5/14/chartex" xmlns:mc="http://schemas.openxmlformats.org/markup-compatibility/2006" xmlns:aink="http://schemas.microsoft.com/office/drawing/2016/ink" xmlns:am3d="http://schemas.microsoft.com/office/drawing/2017/model3d" xmlns:o="urn:schemas-microsoft-com:office:office" xmlns:oel="http://schemas.microsoft.com/office/2019/extlst" xmlns:r="http://schemas.openxmlformats.org/officeDocument/2006/relationships" xmlns:m="http://schemas.openxmlformats.org/officeDocument/2006/math" xmlns:v="urn:schemas-microsoft-com:vml" xmlns:wp14="http://schemas.microsoft.com/office/word/2010/wordprocessingDrawing" xmlns:wp="http://schemas.openxmlformats.org/drawingml/2006/wordprocessingDrawing" xmlns:w10="urn:schemas-microsoft-com:office:word" xmlns:w="http://schemas.openxmlformats.org/wordprocessingml/2006/main" xmlns:w14="http://schemas.microsoft.com/office/word/2010/wordml" xmlns:w15="http://schemas.microsoft.com/office/word/2012/wordml" xmlns:w16cex="http://schemas.microsoft.com/office/word/2018/wordml/cex" xmlns:w16cid="http://schemas.microsoft.com/office/word/2016/wordml/cid" xmlns:w16="http://schemas.microsoft.com/office/word/2018/wordml" xmlns:w16sdtdh="http://schemas.microsoft.com/office/word/2020/wordml/sdtdatahash" xmlns:w16se="http://schemas.microsoft.com/office/word/2015/wordml/symex" xmlns:wpg="http://schemas.microsoft.com/office/word/2010/wordprocessingGroup" xmlns:wpi="http://schemas.microsoft.com/office/word/2010/wordprocessingInk" xmlns:wne="http://schemas.microsoft.com/office/word/2006/wordml" xmlns:wps="http://schemas.microsoft.com/office/word/2010/wordprocessingShape" mc:Ignorable="w14 w15 w16se w16cid w16 w16cex w16sdtdh wp14">
+<w:endnotes xmlns:wpc="http://schemas.microsoft.com/office/word/2010/wordprocessingCanvas" xmlns:cx="http://schemas.microsoft.com/office/drawing/2014/chartex" xmlns:mc="http://schemas.openxmlformats.org/markup-compatibility/2006" xmlns:o="urn:schemas-microsoft-com:office:office" xmlns:r="http://schemas.openxmlformats.org/officeDocument/2006/relationships" xmlns:m="http://schemas.openxmlformats.org/officeDocument/2006/math" xmlns:v="urn:schemas-microsoft-com:vml" xmlns:wp14="http://schemas.microsoft.com/office/word/2010/wordprocessingDrawing" xmlns:wp="http://schemas.openxmlformats.org/drawingml/2006/wordprocessingDrawing" xmlns:w10="urn:schemas-microsoft-com:office:word" xmlns:w="http://schemas.openxmlformats.org/wordprocessingml/2006/main" xmlns:w14="http://schemas.microsoft.com/office/word/2010/wordml" xmlns:w15="http://schemas.microsoft.com/office/word/2012/wordml" xmlns:w16se="http://schemas.microsoft.com/office/word/2015/wordml/symex" xmlns:wpg="http://schemas.microsoft.com/office/word/2010/wordprocessingGroup" xmlns:wpi="http://schemas.microsoft.com/office/word/2010/wordprocessingInk" xmlns:wne="http://schemas.microsoft.com/office/word/2006/wordml" xmlns:wps="http://schemas.microsoft.com/office/word/2010/wordprocessingShape" mc:Ignorable="w14 w15 w16se wp14">
   <w:endnote w:type="separator" w:id="-1">
     <w:p>
       <w:pPr>
@@ -3131,7 +2705,7 @@
 </file>
 
 <file path=word/footer1.xml><?xml version="1.0" encoding="utf-8"?>
-<w:ftr xmlns:wpc="http://schemas.microsoft.com/office/word/2010/wordprocessingCanvas" xmlns:cx="http://schemas.microsoft.com/office/drawing/2014/chartex" xmlns:cx1="http://schemas.microsoft.com/office/drawing/2015/9/8/chartex" xmlns:cx2="http://schemas.microsoft.com/office/drawing/2015/10/21/chartex" xmlns:cx3="http://schemas.microsoft.com/office/drawing/2016/5/9/chartex" xmlns:cx4="http://schemas.microsoft.com/office/drawing/2016/5/10/chartex" xmlns:cx5="http://schemas.microsoft.com/office/drawing/2016/5/11/chartex" xmlns:cx6="http://schemas.microsoft.com/office/drawing/2016/5/12/chartex" xmlns:cx7="http://schemas.microsoft.com/office/drawing/2016/5/13/chartex" xmlns:cx8="http://schemas.microsoft.com/office/drawing/2016/5/14/chartex" xmlns:mc="http://schemas.openxmlformats.org/markup-compatibility/2006" xmlns:aink="http://schemas.microsoft.com/office/drawing/2016/ink" xmlns:am3d="http://schemas.microsoft.com/office/drawing/2017/model3d" xmlns:o="urn:schemas-microsoft-com:office:office" xmlns:oel="http://schemas.microsoft.com/office/2019/extlst" xmlns:r="http://schemas.openxmlformats.org/officeDocument/2006/relationships" xmlns:m="http://schemas.openxmlformats.org/officeDocument/2006/math" xmlns:v="urn:schemas-microsoft-com:vml" xmlns:wp14="http://schemas.microsoft.com/office/word/2010/wordprocessingDrawing" xmlns:wp="http://schemas.openxmlformats.org/drawingml/2006/wordprocessingDrawing" xmlns:w10="urn:schemas-microsoft-com:office:word" xmlns:w="http://schemas.openxmlformats.org/wordprocessingml/2006/main" xmlns:w14="http://schemas.microsoft.com/office/word/2010/wordml" xmlns:w15="http://schemas.microsoft.com/office/word/2012/wordml" xmlns:w16cex="http://schemas.microsoft.com/office/word/2018/wordml/cex" xmlns:w16cid="http://schemas.microsoft.com/office/word/2016/wordml/cid" xmlns:w16="http://schemas.microsoft.com/office/word/2018/wordml" xmlns:w16sdtdh="http://schemas.microsoft.com/office/word/2020/wordml/sdtdatahash" xmlns:w16se="http://schemas.microsoft.com/office/word/2015/wordml/symex" xmlns:wpg="http://schemas.microsoft.com/office/word/2010/wordprocessingGroup" xmlns:wpi="http://schemas.microsoft.com/office/word/2010/wordprocessingInk" xmlns:wne="http://schemas.microsoft.com/office/word/2006/wordml" xmlns:wps="http://schemas.microsoft.com/office/word/2010/wordprocessingShape" mc:Ignorable="w14 w15 w16se w16cid w16 w16cex w16sdtdh wp14">
+<w:ftr xmlns:wpc="http://schemas.microsoft.com/office/word/2010/wordprocessingCanvas" xmlns:cx="http://schemas.microsoft.com/office/drawing/2014/chartex" xmlns:mc="http://schemas.openxmlformats.org/markup-compatibility/2006" xmlns:o="urn:schemas-microsoft-com:office:office" xmlns:r="http://schemas.openxmlformats.org/officeDocument/2006/relationships" xmlns:m="http://schemas.openxmlformats.org/officeDocument/2006/math" xmlns:v="urn:schemas-microsoft-com:vml" xmlns:wp14="http://schemas.microsoft.com/office/word/2010/wordprocessingDrawing" xmlns:wp="http://schemas.openxmlformats.org/drawingml/2006/wordprocessingDrawing" xmlns:w10="urn:schemas-microsoft-com:office:word" xmlns:w="http://schemas.openxmlformats.org/wordprocessingml/2006/main" xmlns:w14="http://schemas.microsoft.com/office/word/2010/wordml" xmlns:w15="http://schemas.microsoft.com/office/word/2012/wordml" xmlns:w16se="http://schemas.microsoft.com/office/word/2015/wordml/symex" xmlns:wpg="http://schemas.microsoft.com/office/word/2010/wordprocessingGroup" xmlns:wpi="http://schemas.microsoft.com/office/word/2010/wordprocessingInk" xmlns:wne="http://schemas.microsoft.com/office/word/2006/wordml" xmlns:wps="http://schemas.microsoft.com/office/word/2010/wordprocessingShape" mc:Ignorable="w14 w15 w16se wp14">
   <w:p>
     <w:pPr>
       <w:pBdr>
@@ -3156,6 +2730,7 @@
       <w:rPr>
         <w:noProof/>
         <w:color w:val="000000"/>
+        <w:lang w:eastAsia="es-CO" w:bidi="ar-SA"/>
       </w:rPr>
       <w:drawing>
         <wp:inline distT="0" distB="0" distL="0" distR="0" wp14:anchorId="503C0119" wp14:editId="2902F40D">
@@ -3198,7 +2773,7 @@
 </file>
 
 <file path=word/footnotes.xml><?xml version="1.0" encoding="utf-8"?>
-<w:footnotes xmlns:wpc="http://schemas.microsoft.com/office/word/2010/wordprocessingCanvas" xmlns:cx="http://schemas.microsoft.com/office/drawing/2014/chartex" xmlns:cx1="http://schemas.microsoft.com/office/drawing/2015/9/8/chartex" xmlns:cx2="http://schemas.microsoft.com/office/drawing/2015/10/21/chartex" xmlns:cx3="http://schemas.microsoft.com/office/drawing/2016/5/9/chartex" xmlns:cx4="http://schemas.microsoft.com/office/drawing/2016/5/10/chartex" xmlns:cx5="http://schemas.microsoft.com/office/drawing/2016/5/11/chartex" xmlns:cx6="http://schemas.microsoft.com/office/drawing/2016/5/12/chartex" xmlns:cx7="http://schemas.microsoft.com/office/drawing/2016/5/13/chartex" xmlns:cx8="http://schemas.microsoft.com/office/drawing/2016/5/14/chartex" xmlns:mc="http://schemas.openxmlformats.org/markup-compatibility/2006" xmlns:aink="http://schemas.microsoft.com/office/drawing/2016/ink" xmlns:am3d="http://schemas.microsoft.com/office/drawing/2017/model3d" xmlns:o="urn:schemas-microsoft-com:office:office" xmlns:oel="http://schemas.microsoft.com/office/2019/extlst" xmlns:r="http://schemas.openxmlformats.org/officeDocument/2006/relationships" xmlns:m="http://schemas.openxmlformats.org/officeDocument/2006/math" xmlns:v="urn:schemas-microsoft-com:vml" xmlns:wp14="http://schemas.microsoft.com/office/word/2010/wordprocessingDrawing" xmlns:wp="http://schemas.openxmlformats.org/drawingml/2006/wordprocessingDrawing" xmlns:w10="urn:schemas-microsoft-com:office:word" xmlns:w="http://schemas.openxmlformats.org/wordprocessingml/2006/main" xmlns:w14="http://schemas.microsoft.com/office/word/2010/wordml" xmlns:w15="http://schemas.microsoft.com/office/word/2012/wordml" xmlns:w16cex="http://schemas.microsoft.com/office/word/2018/wordml/cex" xmlns:w16cid="http://schemas.microsoft.com/office/word/2016/wordml/cid" xmlns:w16="http://schemas.microsoft.com/office/word/2018/wordml" xmlns:w16sdtdh="http://schemas.microsoft.com/office/word/2020/wordml/sdtdatahash" xmlns:w16se="http://schemas.microsoft.com/office/word/2015/wordml/symex" xmlns:wpg="http://schemas.microsoft.com/office/word/2010/wordprocessingGroup" xmlns:wpi="http://schemas.microsoft.com/office/word/2010/wordprocessingInk" xmlns:wne="http://schemas.microsoft.com/office/word/2006/wordml" xmlns:wps="http://schemas.microsoft.com/office/word/2010/wordprocessingShape" mc:Ignorable="w14 w15 w16se w16cid w16 w16cex w16sdtdh wp14">
+<w:footnotes xmlns:wpc="http://schemas.microsoft.com/office/word/2010/wordprocessingCanvas" xmlns:cx="http://schemas.microsoft.com/office/drawing/2014/chartex" xmlns:mc="http://schemas.openxmlformats.org/markup-compatibility/2006" xmlns:o="urn:schemas-microsoft-com:office:office" xmlns:r="http://schemas.openxmlformats.org/officeDocument/2006/relationships" xmlns:m="http://schemas.openxmlformats.org/officeDocument/2006/math" xmlns:v="urn:schemas-microsoft-com:vml" xmlns:wp14="http://schemas.microsoft.com/office/word/2010/wordprocessingDrawing" xmlns:wp="http://schemas.openxmlformats.org/drawingml/2006/wordprocessingDrawing" xmlns:w10="urn:schemas-microsoft-com:office:word" xmlns:w="http://schemas.openxmlformats.org/wordprocessingml/2006/main" xmlns:w14="http://schemas.microsoft.com/office/word/2010/wordml" xmlns:w15="http://schemas.microsoft.com/office/word/2012/wordml" xmlns:w16se="http://schemas.microsoft.com/office/word/2015/wordml/symex" xmlns:wpg="http://schemas.microsoft.com/office/word/2010/wordprocessingGroup" xmlns:wpi="http://schemas.microsoft.com/office/word/2010/wordprocessingInk" xmlns:wne="http://schemas.microsoft.com/office/word/2006/wordml" xmlns:wps="http://schemas.microsoft.com/office/word/2010/wordprocessingShape" mc:Ignorable="w14 w15 w16se wp14">
   <w:footnote w:type="separator" w:id="-1">
     <w:p>
       <w:pPr>
@@ -3223,7 +2798,7 @@
 </file>
 
 <file path=word/header1.xml><?xml version="1.0" encoding="utf-8"?>
-<w:hdr xmlns:wpc="http://schemas.microsoft.com/office/word/2010/wordprocessingCanvas" xmlns:cx="http://schemas.microsoft.com/office/drawing/2014/chartex" xmlns:cx1="http://schemas.microsoft.com/office/drawing/2015/9/8/chartex" xmlns:cx2="http://schemas.microsoft.com/office/drawing/2015/10/21/chartex" xmlns:cx3="http://schemas.microsoft.com/office/drawing/2016/5/9/chartex" xmlns:cx4="http://schemas.microsoft.com/office/drawing/2016/5/10/chartex" xmlns:cx5="http://schemas.microsoft.com/office/drawing/2016/5/11/chartex" xmlns:cx6="http://schemas.microsoft.com/office/drawing/2016/5/12/chartex" xmlns:cx7="http://schemas.microsoft.com/office/drawing/2016/5/13/chartex" xmlns:cx8="http://schemas.microsoft.com/office/drawing/2016/5/14/chartex" xmlns:mc="http://schemas.openxmlformats.org/markup-compatibility/2006" xmlns:aink="http://schemas.microsoft.com/office/drawing/2016/ink" xmlns:am3d="http://schemas.microsoft.com/office/drawing/2017/model3d" xmlns:o="urn:schemas-microsoft-com:office:office" xmlns:oel="http://schemas.microsoft.com/office/2019/extlst" xmlns:r="http://schemas.openxmlformats.org/officeDocument/2006/relationships" xmlns:m="http://schemas.openxmlformats.org/officeDocument/2006/math" xmlns:v="urn:schemas-microsoft-com:vml" xmlns:wp14="http://schemas.microsoft.com/office/word/2010/wordprocessingDrawing" xmlns:wp="http://schemas.openxmlformats.org/drawingml/2006/wordprocessingDrawing" xmlns:w10="urn:schemas-microsoft-com:office:word" xmlns:w="http://schemas.openxmlformats.org/wordprocessingml/2006/main" xmlns:w14="http://schemas.microsoft.com/office/word/2010/wordml" xmlns:w15="http://schemas.microsoft.com/office/word/2012/wordml" xmlns:w16cex="http://schemas.microsoft.com/office/word/2018/wordml/cex" xmlns:w16cid="http://schemas.microsoft.com/office/word/2016/wordml/cid" xmlns:w16="http://schemas.microsoft.com/office/word/2018/wordml" xmlns:w16sdtdh="http://schemas.microsoft.com/office/word/2020/wordml/sdtdatahash" xmlns:w16se="http://schemas.microsoft.com/office/word/2015/wordml/symex" xmlns:wpg="http://schemas.microsoft.com/office/word/2010/wordprocessingGroup" xmlns:wpi="http://schemas.microsoft.com/office/word/2010/wordprocessingInk" xmlns:wne="http://schemas.microsoft.com/office/word/2006/wordml" xmlns:wps="http://schemas.microsoft.com/office/word/2010/wordprocessingShape" mc:Ignorable="w14 w15 w16se w16cid w16 w16cex w16sdtdh wp14">
+<w:hdr xmlns:wpc="http://schemas.microsoft.com/office/word/2010/wordprocessingCanvas" xmlns:cx="http://schemas.microsoft.com/office/drawing/2014/chartex" xmlns:mc="http://schemas.openxmlformats.org/markup-compatibility/2006" xmlns:o="urn:schemas-microsoft-com:office:office" xmlns:r="http://schemas.openxmlformats.org/officeDocument/2006/relationships" xmlns:m="http://schemas.openxmlformats.org/officeDocument/2006/math" xmlns:v="urn:schemas-microsoft-com:vml" xmlns:wp14="http://schemas.microsoft.com/office/word/2010/wordprocessingDrawing" xmlns:wp="http://schemas.openxmlformats.org/drawingml/2006/wordprocessingDrawing" xmlns:w10="urn:schemas-microsoft-com:office:word" xmlns:w="http://schemas.openxmlformats.org/wordprocessingml/2006/main" xmlns:w14="http://schemas.microsoft.com/office/word/2010/wordml" xmlns:w15="http://schemas.microsoft.com/office/word/2012/wordml" xmlns:w16se="http://schemas.microsoft.com/office/word/2015/wordml/symex" xmlns:wpg="http://schemas.microsoft.com/office/word/2010/wordprocessingGroup" xmlns:wpi="http://schemas.microsoft.com/office/word/2010/wordprocessingInk" xmlns:wne="http://schemas.microsoft.com/office/word/2006/wordml" xmlns:wps="http://schemas.microsoft.com/office/word/2010/wordprocessingShape" mc:Ignorable="w14 w15 w16se wp14">
   <w:p>
     <w:pPr>
       <w:pBdr>
@@ -3266,7 +2841,7 @@
           <v:path o:extrusionok="f" gradientshapeok="t" o:connecttype="rect"/>
           <o:lock v:ext="edit" aspectratio="t"/>
         </v:shapetype>
-        <v:shape id="WordPictureWatermark1" o:spid="_x0000_s1025" type="#_x0000_t75" alt="" style="position:absolute;margin-left:0;margin-top:0;width:607.5pt;height:834.75pt;z-index:-251657728;mso-position-horizontal:center;mso-position-horizontal-relative:margin;mso-position-vertical:center;mso-position-vertical-relative:margin">
+        <v:shape id="WordPictureWatermark1" o:spid="_x0000_s2049" type="#_x0000_t75" alt="" style="position:absolute;margin-left:0;margin-top:0;width:607.5pt;height:834.75pt;z-index:-251657728;mso-position-horizontal:center;mso-position-horizontal-relative:margin;mso-position-vertical:center;mso-position-vertical-relative:margin">
           <v:imagedata r:id="rId1" o:title="image2"/>
           <w10:wrap anchorx="margin" anchory="margin"/>
         </v:shape>
@@ -3277,7 +2852,7 @@
 </file>
 
 <file path=word/header2.xml><?xml version="1.0" encoding="utf-8"?>
-<w:hdr xmlns:wpc="http://schemas.microsoft.com/office/word/2010/wordprocessingCanvas" xmlns:cx="http://schemas.microsoft.com/office/drawing/2014/chartex" xmlns:cx1="http://schemas.microsoft.com/office/drawing/2015/9/8/chartex" xmlns:cx2="http://schemas.microsoft.com/office/drawing/2015/10/21/chartex" xmlns:cx3="http://schemas.microsoft.com/office/drawing/2016/5/9/chartex" xmlns:cx4="http://schemas.microsoft.com/office/drawing/2016/5/10/chartex" xmlns:cx5="http://schemas.microsoft.com/office/drawing/2016/5/11/chartex" xmlns:cx6="http://schemas.microsoft.com/office/drawing/2016/5/12/chartex" xmlns:cx7="http://schemas.microsoft.com/office/drawing/2016/5/13/chartex" xmlns:cx8="http://schemas.microsoft.com/office/drawing/2016/5/14/chartex" xmlns:mc="http://schemas.openxmlformats.org/markup-compatibility/2006" xmlns:aink="http://schemas.microsoft.com/office/drawing/2016/ink" xmlns:am3d="http://schemas.microsoft.com/office/drawing/2017/model3d" xmlns:o="urn:schemas-microsoft-com:office:office" xmlns:oel="http://schemas.microsoft.com/office/2019/extlst" xmlns:r="http://schemas.openxmlformats.org/officeDocument/2006/relationships" xmlns:m="http://schemas.openxmlformats.org/officeDocument/2006/math" xmlns:v="urn:schemas-microsoft-com:vml" xmlns:wp14="http://schemas.microsoft.com/office/word/2010/wordprocessingDrawing" xmlns:wp="http://schemas.openxmlformats.org/drawingml/2006/wordprocessingDrawing" xmlns:w10="urn:schemas-microsoft-com:office:word" xmlns:w="http://schemas.openxmlformats.org/wordprocessingml/2006/main" xmlns:w14="http://schemas.microsoft.com/office/word/2010/wordml" xmlns:w15="http://schemas.microsoft.com/office/word/2012/wordml" xmlns:w16cex="http://schemas.microsoft.com/office/word/2018/wordml/cex" xmlns:w16cid="http://schemas.microsoft.com/office/word/2016/wordml/cid" xmlns:w16="http://schemas.microsoft.com/office/word/2018/wordml" xmlns:w16sdtdh="http://schemas.microsoft.com/office/word/2020/wordml/sdtdatahash" xmlns:w16se="http://schemas.microsoft.com/office/word/2015/wordml/symex" xmlns:wpg="http://schemas.microsoft.com/office/word/2010/wordprocessingGroup" xmlns:wpi="http://schemas.microsoft.com/office/word/2010/wordprocessingInk" xmlns:wne="http://schemas.microsoft.com/office/word/2006/wordml" xmlns:wps="http://schemas.microsoft.com/office/word/2010/wordprocessingShape" mc:Ignorable="w14 w15 w16se w16cid w16 w16cex w16sdtdh wp14">
+<w:hdr xmlns:wpc="http://schemas.microsoft.com/office/word/2010/wordprocessingCanvas" xmlns:cx="http://schemas.microsoft.com/office/drawing/2014/chartex" xmlns:mc="http://schemas.openxmlformats.org/markup-compatibility/2006" xmlns:o="urn:schemas-microsoft-com:office:office" xmlns:r="http://schemas.openxmlformats.org/officeDocument/2006/relationships" xmlns:m="http://schemas.openxmlformats.org/officeDocument/2006/math" xmlns:v="urn:schemas-microsoft-com:vml" xmlns:wp14="http://schemas.microsoft.com/office/word/2010/wordprocessingDrawing" xmlns:wp="http://schemas.openxmlformats.org/drawingml/2006/wordprocessingDrawing" xmlns:w10="urn:schemas-microsoft-com:office:word" xmlns:w="http://schemas.openxmlformats.org/wordprocessingml/2006/main" xmlns:w14="http://schemas.microsoft.com/office/word/2010/wordml" xmlns:w15="http://schemas.microsoft.com/office/word/2012/wordml" xmlns:w16se="http://schemas.microsoft.com/office/word/2015/wordml/symex" xmlns:wpg="http://schemas.microsoft.com/office/word/2010/wordprocessingGroup" xmlns:wpi="http://schemas.microsoft.com/office/word/2010/wordprocessingInk" xmlns:wne="http://schemas.microsoft.com/office/word/2006/wordml" xmlns:wps="http://schemas.microsoft.com/office/word/2010/wordprocessingShape" mc:Ignorable="w14 w15 w16se wp14">
   <w:p>
     <w:pPr>
       <w:pBdr>
@@ -3301,6 +2876,7 @@
       <w:rPr>
         <w:noProof/>
         <w:color w:val="000000"/>
+        <w:lang w:eastAsia="es-CO" w:bidi="ar-SA"/>
       </w:rPr>
       <w:drawing>
         <wp:inline distT="0" distB="0" distL="0" distR="0" wp14:anchorId="542037ED" wp14:editId="730E6F1D">
@@ -3362,7 +2938,7 @@
           <v:path o:extrusionok="f" gradientshapeok="t" o:connecttype="rect"/>
           <o:lock v:ext="edit" aspectratio="t"/>
         </v:shapetype>
-        <v:shape id="WordPictureWatermark3" o:spid="_x0000_s1027" type="#_x0000_t75" alt="" style="position:absolute;left:0;text-align:left;margin-left:-17.6pt;margin-top:-55.1pt;width:199.25pt;height:53.25pt;z-index:-251659776;mso-position-horizontal:absolute;mso-position-horizontal-relative:margin;mso-position-vertical:absolute;mso-position-vertical-relative:margin">
+        <v:shape id="WordPictureWatermark3" o:spid="_x0000_s2051" type="#_x0000_t75" alt="" style="position:absolute;left:0;text-align:left;margin-left:-17.6pt;margin-top:-55.1pt;width:199.25pt;height:53.25pt;z-index:-251659776;mso-position-horizontal:absolute;mso-position-horizontal-relative:margin;mso-position-vertical:absolute;mso-position-vertical-relative:margin">
           <v:imagedata r:id="rId2" o:title="image2" croptop="5964f" cropbottom="54589f" cropright="39919f"/>
           <w10:wrap anchorx="margin" anchory="margin"/>
         </v:shape>
@@ -3373,7 +2949,7 @@
 </file>
 
 <file path=word/header3.xml><?xml version="1.0" encoding="utf-8"?>
-<w:hdr xmlns:wpc="http://schemas.microsoft.com/office/word/2010/wordprocessingCanvas" xmlns:cx="http://schemas.microsoft.com/office/drawing/2014/chartex" xmlns:cx1="http://schemas.microsoft.com/office/drawing/2015/9/8/chartex" xmlns:cx2="http://schemas.microsoft.com/office/drawing/2015/10/21/chartex" xmlns:cx3="http://schemas.microsoft.com/office/drawing/2016/5/9/chartex" xmlns:cx4="http://schemas.microsoft.com/office/drawing/2016/5/10/chartex" xmlns:cx5="http://schemas.microsoft.com/office/drawing/2016/5/11/chartex" xmlns:cx6="http://schemas.microsoft.com/office/drawing/2016/5/12/chartex" xmlns:cx7="http://schemas.microsoft.com/office/drawing/2016/5/13/chartex" xmlns:cx8="http://schemas.microsoft.com/office/drawing/2016/5/14/chartex" xmlns:mc="http://schemas.openxmlformats.org/markup-compatibility/2006" xmlns:aink="http://schemas.microsoft.com/office/drawing/2016/ink" xmlns:am3d="http://schemas.microsoft.com/office/drawing/2017/model3d" xmlns:o="urn:schemas-microsoft-com:office:office" xmlns:oel="http://schemas.microsoft.com/office/2019/extlst" xmlns:r="http://schemas.openxmlformats.org/officeDocument/2006/relationships" xmlns:m="http://schemas.openxmlformats.org/officeDocument/2006/math" xmlns:v="urn:schemas-microsoft-com:vml" xmlns:wp14="http://schemas.microsoft.com/office/word/2010/wordprocessingDrawing" xmlns:wp="http://schemas.openxmlformats.org/drawingml/2006/wordprocessingDrawing" xmlns:w10="urn:schemas-microsoft-com:office:word" xmlns:w="http://schemas.openxmlformats.org/wordprocessingml/2006/main" xmlns:w14="http://schemas.microsoft.com/office/word/2010/wordml" xmlns:w15="http://schemas.microsoft.com/office/word/2012/wordml" xmlns:w16cex="http://schemas.microsoft.com/office/word/2018/wordml/cex" xmlns:w16cid="http://schemas.microsoft.com/office/word/2016/wordml/cid" xmlns:w16="http://schemas.microsoft.com/office/word/2018/wordml" xmlns:w16sdtdh="http://schemas.microsoft.com/office/word/2020/wordml/sdtdatahash" xmlns:w16se="http://schemas.microsoft.com/office/word/2015/wordml/symex" xmlns:wpg="http://schemas.microsoft.com/office/word/2010/wordprocessingGroup" xmlns:wpi="http://schemas.microsoft.com/office/word/2010/wordprocessingInk" xmlns:wne="http://schemas.microsoft.com/office/word/2006/wordml" xmlns:wps="http://schemas.microsoft.com/office/word/2010/wordprocessingShape" mc:Ignorable="w14 w15 w16se w16cid w16 w16cex w16sdtdh wp14">
+<w:hdr xmlns:wpc="http://schemas.microsoft.com/office/word/2010/wordprocessingCanvas" xmlns:cx="http://schemas.microsoft.com/office/drawing/2014/chartex" xmlns:mc="http://schemas.openxmlformats.org/markup-compatibility/2006" xmlns:o="urn:schemas-microsoft-com:office:office" xmlns:r="http://schemas.openxmlformats.org/officeDocument/2006/relationships" xmlns:m="http://schemas.openxmlformats.org/officeDocument/2006/math" xmlns:v="urn:schemas-microsoft-com:vml" xmlns:wp14="http://schemas.microsoft.com/office/word/2010/wordprocessingDrawing" xmlns:wp="http://schemas.openxmlformats.org/drawingml/2006/wordprocessingDrawing" xmlns:w10="urn:schemas-microsoft-com:office:word" xmlns:w="http://schemas.openxmlformats.org/wordprocessingml/2006/main" xmlns:w14="http://schemas.microsoft.com/office/word/2010/wordml" xmlns:w15="http://schemas.microsoft.com/office/word/2012/wordml" xmlns:w16se="http://schemas.microsoft.com/office/word/2015/wordml/symex" xmlns:wpg="http://schemas.microsoft.com/office/word/2010/wordprocessingGroup" xmlns:wpi="http://schemas.microsoft.com/office/word/2010/wordprocessingInk" xmlns:wne="http://schemas.microsoft.com/office/word/2006/wordml" xmlns:wps="http://schemas.microsoft.com/office/word/2010/wordprocessingShape" mc:Ignorable="w14 w15 w16se wp14">
   <w:p>
     <w:pPr>
       <w:pBdr>
@@ -3416,7 +2992,7 @@
           <v:path o:extrusionok="f" gradientshapeok="t" o:connecttype="rect"/>
           <o:lock v:ext="edit" aspectratio="t"/>
         </v:shapetype>
-        <v:shape id="WordPictureWatermark2" o:spid="_x0000_s1026" type="#_x0000_t75" alt="" style="position:absolute;margin-left:0;margin-top:0;width:607.5pt;height:834.75pt;z-index:-251658752;mso-position-horizontal:center;mso-position-horizontal-relative:margin;mso-position-vertical:center;mso-position-vertical-relative:margin">
+        <v:shape id="WordPictureWatermark2" o:spid="_x0000_s2050" type="#_x0000_t75" alt="" style="position:absolute;margin-left:0;margin-top:0;width:607.5pt;height:834.75pt;z-index:-251658752;mso-position-horizontal:center;mso-position-horizontal-relative:margin;mso-position-vertical:center;mso-position-vertical-relative:margin">
           <v:imagedata r:id="rId1" o:title="image2"/>
           <w10:wrap anchorx="margin" anchory="margin"/>
         </v:shape>
@@ -3427,7 +3003,7 @@
 </file>
 
 <file path=word/numbering.xml><?xml version="1.0" encoding="utf-8"?>
-<w:numbering xmlns:wpc="http://schemas.microsoft.com/office/word/2010/wordprocessingCanvas" xmlns:cx="http://schemas.microsoft.com/office/drawing/2014/chartex" xmlns:cx1="http://schemas.microsoft.com/office/drawing/2015/9/8/chartex" xmlns:cx2="http://schemas.microsoft.com/office/drawing/2015/10/21/chartex" xmlns:cx3="http://schemas.microsoft.com/office/drawing/2016/5/9/chartex" xmlns:cx4="http://schemas.microsoft.com/office/drawing/2016/5/10/chartex" xmlns:cx5="http://schemas.microsoft.com/office/drawing/2016/5/11/chartex" xmlns:cx6="http://schemas.microsoft.com/office/drawing/2016/5/12/chartex" xmlns:cx7="http://schemas.microsoft.com/office/drawing/2016/5/13/chartex" xmlns:cx8="http://schemas.microsoft.com/office/drawing/2016/5/14/chartex" xmlns:mc="http://schemas.openxmlformats.org/markup-compatibility/2006" xmlns:aink="http://schemas.microsoft.com/office/drawing/2016/ink" xmlns:am3d="http://schemas.microsoft.com/office/drawing/2017/model3d" xmlns:o="urn:schemas-microsoft-com:office:office" xmlns:oel="http://schemas.microsoft.com/office/2019/extlst" xmlns:r="http://schemas.openxmlformats.org/officeDocument/2006/relationships" xmlns:m="http://schemas.openxmlformats.org/officeDocument/2006/math" xmlns:v="urn:schemas-microsoft-com:vml" xmlns:wp14="http://schemas.microsoft.com/office/word/2010/wordprocessingDrawing" xmlns:wp="http://schemas.openxmlformats.org/drawingml/2006/wordprocessingDrawing" xmlns:w10="urn:schemas-microsoft-com:office:word" xmlns:w="http://schemas.openxmlformats.org/wordprocessingml/2006/main" xmlns:w14="http://schemas.microsoft.com/office/word/2010/wordml" xmlns:w15="http://schemas.microsoft.com/office/word/2012/wordml" xmlns:w16cex="http://schemas.microsoft.com/office/word/2018/wordml/cex" xmlns:w16cid="http://schemas.microsoft.com/office/word/2016/wordml/cid" xmlns:w16="http://schemas.microsoft.com/office/word/2018/wordml" xmlns:w16sdtdh="http://schemas.microsoft.com/office/word/2020/wordml/sdtdatahash" xmlns:w16se="http://schemas.microsoft.com/office/word/2015/wordml/symex" xmlns:wpg="http://schemas.microsoft.com/office/word/2010/wordprocessingGroup" xmlns:wpi="http://schemas.microsoft.com/office/word/2010/wordprocessingInk" xmlns:wne="http://schemas.microsoft.com/office/word/2006/wordml" xmlns:wps="http://schemas.microsoft.com/office/word/2010/wordprocessingShape" mc:Ignorable="w14 w15 w16se w16cid w16 w16cex w16sdtdh wp14">
+<w:numbering xmlns:wpc="http://schemas.microsoft.com/office/word/2010/wordprocessingCanvas" xmlns:cx="http://schemas.microsoft.com/office/drawing/2014/chartex" xmlns:mc="http://schemas.openxmlformats.org/markup-compatibility/2006" xmlns:o="urn:schemas-microsoft-com:office:office" xmlns:r="http://schemas.openxmlformats.org/officeDocument/2006/relationships" xmlns:m="http://schemas.openxmlformats.org/officeDocument/2006/math" xmlns:v="urn:schemas-microsoft-com:vml" xmlns:wp14="http://schemas.microsoft.com/office/word/2010/wordprocessingDrawing" xmlns:wp="http://schemas.openxmlformats.org/drawingml/2006/wordprocessingDrawing" xmlns:w10="urn:schemas-microsoft-com:office:word" xmlns:w="http://schemas.openxmlformats.org/wordprocessingml/2006/main" xmlns:w14="http://schemas.microsoft.com/office/word/2010/wordml" xmlns:w15="http://schemas.microsoft.com/office/word/2012/wordml" xmlns:w16se="http://schemas.microsoft.com/office/word/2015/wordml/symex" xmlns:wpg="http://schemas.microsoft.com/office/word/2010/wordprocessingGroup" xmlns:wpi="http://schemas.microsoft.com/office/word/2010/wordprocessingInk" xmlns:wne="http://schemas.microsoft.com/office/word/2006/wordml" xmlns:wps="http://schemas.microsoft.com/office/word/2010/wordprocessingShape" mc:Ignorable="w14 w15 w16se wp14">
   <w:abstractNum w:abstractNumId="0" w15:restartNumberingAfterBreak="0">
     <w:nsid w:val="3093440F"/>
     <w:multiLevelType w:val="multilevel"/>
@@ -3517,14 +3093,14 @@
       </w:pPr>
     </w:lvl>
   </w:abstractNum>
-  <w:num w:numId="1" w16cid:durableId="1647515305">
+  <w:num w:numId="1">
     <w:abstractNumId w:val="0"/>
   </w:num>
 </w:numbering>
 </file>
 
 <file path=word/styles.xml><?xml version="1.0" encoding="utf-8"?>
-<w:styles xmlns:mc="http://schemas.openxmlformats.org/markup-compatibility/2006" xmlns:r="http://schemas.openxmlformats.org/officeDocument/2006/relationships" xmlns:w="http://schemas.openxmlformats.org/wordprocessingml/2006/main" xmlns:w14="http://schemas.microsoft.com/office/word/2010/wordml" xmlns:w15="http://schemas.microsoft.com/office/word/2012/wordml" xmlns:w16cex="http://schemas.microsoft.com/office/word/2018/wordml/cex" xmlns:w16cid="http://schemas.microsoft.com/office/word/2016/wordml/cid" xmlns:w16="http://schemas.microsoft.com/office/word/2018/wordml" xmlns:w16sdtdh="http://schemas.microsoft.com/office/word/2020/wordml/sdtdatahash" xmlns:w16se="http://schemas.microsoft.com/office/word/2015/wordml/symex" mc:Ignorable="w14 w15 w16se w16cid w16 w16cex w16sdtdh">
+<w:styles xmlns:mc="http://schemas.openxmlformats.org/markup-compatibility/2006" xmlns:r="http://schemas.openxmlformats.org/officeDocument/2006/relationships" xmlns:w="http://schemas.openxmlformats.org/wordprocessingml/2006/main" xmlns:w14="http://schemas.microsoft.com/office/word/2010/wordml" xmlns:w15="http://schemas.microsoft.com/office/word/2012/wordml" xmlns:w16se="http://schemas.microsoft.com/office/word/2015/wordml/symex" mc:Ignorable="w14 w15 w16se">
   <w:docDefaults>
     <w:rPrDefault>
       <w:rPr>
@@ -3540,7 +3116,7 @@
       </w:pPr>
     </w:pPrDefault>
   </w:docDefaults>
-  <w:latentStyles w:defLockedState="0" w:defUIPriority="99" w:defSemiHidden="0" w:defUnhideWhenUsed="0" w:defQFormat="0" w:count="376">
+  <w:latentStyles w:defLockedState="0" w:defUIPriority="99" w:defSemiHidden="0" w:defUnhideWhenUsed="0" w:defQFormat="0" w:count="371">
     <w:lsdException w:name="Normal" w:uiPriority="0" w:qFormat="1"/>
     <w:lsdException w:name="heading 1" w:uiPriority="9" w:qFormat="1"/>
     <w:lsdException w:name="heading 2" w:semiHidden="1" w:uiPriority="9" w:unhideWhenUsed="1" w:qFormat="1"/>
@@ -3912,17 +3488,12 @@
     <w:lsdException w:name="List Table 5 Dark Accent 6" w:uiPriority="50"/>
     <w:lsdException w:name="List Table 6 Colorful Accent 6" w:uiPriority="51"/>
     <w:lsdException w:name="List Table 7 Colorful Accent 6" w:uiPriority="52"/>
-    <w:lsdException w:name="Mention" w:semiHidden="1" w:unhideWhenUsed="1"/>
-    <w:lsdException w:name="Smart Hyperlink" w:semiHidden="1" w:unhideWhenUsed="1"/>
-    <w:lsdException w:name="Hashtag" w:semiHidden="1" w:unhideWhenUsed="1"/>
-    <w:lsdException w:name="Unresolved Mention" w:semiHidden="1" w:unhideWhenUsed="1"/>
-    <w:lsdException w:name="Smart Link" w:semiHidden="1" w:unhideWhenUsed="1"/>
   </w:latentStyles>
   <w:style w:type="paragraph" w:default="1" w:styleId="Normal">
     <w:name w:val="Normal"/>
     <w:qFormat/>
   </w:style>
-  <w:style w:type="paragraph" w:styleId="Heading1">
+  <w:style w:type="paragraph" w:styleId="Ttulo1">
     <w:name w:val="heading 1"/>
     <w:basedOn w:val="Normal"/>
     <w:next w:val="Normal"/>
@@ -3940,7 +3511,7 @@
       <w:szCs w:val="48"/>
     </w:rPr>
   </w:style>
-  <w:style w:type="paragraph" w:styleId="Heading2">
+  <w:style w:type="paragraph" w:styleId="Ttulo2">
     <w:name w:val="heading 2"/>
     <w:basedOn w:val="Normal"/>
     <w:next w:val="Normal"/>
@@ -3960,7 +3531,7 @@
       <w:szCs w:val="36"/>
     </w:rPr>
   </w:style>
-  <w:style w:type="paragraph" w:styleId="Heading3">
+  <w:style w:type="paragraph" w:styleId="Ttulo3">
     <w:name w:val="heading 3"/>
     <w:basedOn w:val="Normal"/>
     <w:next w:val="Normal"/>
@@ -3980,7 +3551,7 @@
       <w:szCs w:val="28"/>
     </w:rPr>
   </w:style>
-  <w:style w:type="paragraph" w:styleId="Heading4">
+  <w:style w:type="paragraph" w:styleId="Ttulo4">
     <w:name w:val="heading 4"/>
     <w:basedOn w:val="Normal"/>
     <w:next w:val="Normal"/>
@@ -4000,7 +3571,7 @@
       <w:szCs w:val="24"/>
     </w:rPr>
   </w:style>
-  <w:style w:type="paragraph" w:styleId="Heading5">
+  <w:style w:type="paragraph" w:styleId="Ttulo5">
     <w:name w:val="heading 5"/>
     <w:basedOn w:val="Normal"/>
     <w:next w:val="Normal"/>
@@ -4018,7 +3589,7 @@
       <w:b/>
     </w:rPr>
   </w:style>
-  <w:style w:type="paragraph" w:styleId="Heading6">
+  <w:style w:type="paragraph" w:styleId="Ttulo6">
     <w:name w:val="heading 6"/>
     <w:basedOn w:val="Normal"/>
     <w:next w:val="Normal"/>
@@ -4038,13 +3609,13 @@
       <w:szCs w:val="20"/>
     </w:rPr>
   </w:style>
-  <w:style w:type="character" w:default="1" w:styleId="DefaultParagraphFont">
+  <w:style w:type="character" w:default="1" w:styleId="Fuentedeprrafopredeter">
     <w:name w:val="Default Paragraph Font"/>
     <w:uiPriority w:val="1"/>
     <w:semiHidden/>
     <w:unhideWhenUsed/>
   </w:style>
-  <w:style w:type="table" w:default="1" w:styleId="TableNormal">
+  <w:style w:type="table" w:default="1" w:styleId="Tablanormal">
     <w:name w:val="Normal Table"/>
     <w:uiPriority w:val="99"/>
     <w:semiHidden/>
@@ -4059,13 +3630,13 @@
       </w:tblCellMar>
     </w:tblPr>
   </w:style>
-  <w:style w:type="numbering" w:default="1" w:styleId="NoList">
+  <w:style w:type="numbering" w:default="1" w:styleId="Sinlista">
     <w:name w:val="No List"/>
     <w:uiPriority w:val="99"/>
     <w:semiHidden/>
     <w:unhideWhenUsed/>
   </w:style>
-  <w:style w:type="paragraph" w:styleId="Title">
+  <w:style w:type="paragraph" w:styleId="Ttulo">
     <w:name w:val="Title"/>
     <w:basedOn w:val="Normal"/>
     <w:next w:val="Normal"/>
@@ -4082,7 +3653,7 @@
       <w:szCs w:val="72"/>
     </w:rPr>
   </w:style>
-  <w:style w:type="paragraph" w:styleId="Subtitle">
+  <w:style w:type="paragraph" w:styleId="Subttulo">
     <w:name w:val="Subtitle"/>
     <w:basedOn w:val="Normal"/>
     <w:next w:val="Normal"/>
@@ -4102,7 +3673,7 @@
     </w:rPr>
   </w:style>
   <w:style w:type="table" w:customStyle="1" w:styleId="a">
-    <w:basedOn w:val="TableNormal"/>
+    <w:basedOn w:val="Tablanormal"/>
     <w:tblPr>
       <w:tblStyleRowBandSize w:val="1"/>
       <w:tblStyleColBandSize w:val="1"/>
@@ -4115,7 +3686,7 @@
     </w:tblPr>
   </w:style>
   <w:style w:type="table" w:customStyle="1" w:styleId="a0">
-    <w:basedOn w:val="TableNormal"/>
+    <w:basedOn w:val="Tablanormal"/>
     <w:tblPr>
       <w:tblStyleRowBandSize w:val="1"/>
       <w:tblStyleColBandSize w:val="1"/>
@@ -4128,7 +3699,7 @@
     </w:tblPr>
   </w:style>
   <w:style w:type="table" w:customStyle="1" w:styleId="a1">
-    <w:basedOn w:val="TableNormal"/>
+    <w:basedOn w:val="Tablanormal"/>
     <w:tblPr>
       <w:tblStyleRowBandSize w:val="1"/>
       <w:tblStyleColBandSize w:val="1"/>
@@ -4141,7 +3712,7 @@
     </w:tblPr>
   </w:style>
   <w:style w:type="table" w:customStyle="1" w:styleId="a2">
-    <w:basedOn w:val="TableNormal"/>
+    <w:basedOn w:val="Tablanormal"/>
     <w:pPr>
       <w:spacing w:after="0" w:line="240" w:lineRule="auto"/>
     </w:pPr>
@@ -4150,7 +3721,7 @@
       <w:tblStyleColBandSize w:val="1"/>
     </w:tblPr>
   </w:style>
-  <w:style w:type="paragraph" w:styleId="ListParagraph">
+  <w:style w:type="paragraph" w:styleId="Prrafodelista">
     <w:name w:val="List Paragraph"/>
     <w:basedOn w:val="Normal"/>
     <w:uiPriority w:val="34"/>
@@ -4166,9 +3737,9 @@
       <w:lang w:eastAsia="en-US" w:bidi="ar-SA"/>
     </w:rPr>
   </w:style>
-  <w:style w:type="character" w:styleId="Hyperlink">
+  <w:style w:type="character" w:styleId="Hipervnculo">
     <w:name w:val="Hyperlink"/>
-    <w:basedOn w:val="DefaultParagraphFont"/>
+    <w:basedOn w:val="Fuentedeprrafopredeter"/>
     <w:uiPriority w:val="99"/>
     <w:unhideWhenUsed/>
     <w:rsid w:val="00661894"/>
@@ -4177,9 +3748,9 @@
       <w:u w:val="single"/>
     </w:rPr>
   </w:style>
-  <w:style w:type="character" w:styleId="UnresolvedMention">
+  <w:style w:type="character" w:customStyle="1" w:styleId="UnresolvedMention">
     <w:name w:val="Unresolved Mention"/>
-    <w:basedOn w:val="DefaultParagraphFont"/>
+    <w:basedOn w:val="Fuentedeprrafopredeter"/>
     <w:uiPriority w:val="99"/>
     <w:semiHidden/>
     <w:unhideWhenUsed/>

</xml_diff>

<commit_message>
Archivo de entrega actualizado
</commit_message>
<xml_diff>
--- a/Sprint2_ColombianDevs.docx
+++ b/Sprint2_ColombianDevs.docx
@@ -1749,7 +1749,6 @@
                 <w:color w:val="000000"/>
               </w:rPr>
             </w:pPr>
-            <w:bookmarkStart w:id="0" w:name="_GoBack"/>
             <w:r>
               <w:rPr>
                 <w:rFonts w:ascii="Arial" w:eastAsia="Arial" w:hAnsi="Arial" w:cs="Arial"/>
@@ -1803,7 +1802,6 @@
           </w:p>
         </w:tc>
       </w:tr>
-      <w:bookmarkEnd w:id="0"/>
       <w:tr>
         <w:trPr>
           <w:trHeight w:val="395"/>
@@ -2250,7 +2248,7 @@
                 <w:sz w:val="24"/>
                 <w:szCs w:val="24"/>
               </w:rPr>
-              <w:t>SI</w:t>
+              <w:t>NO</w:t>
             </w:r>
           </w:p>
         </w:tc>
@@ -2535,8 +2533,14 @@
           <w:color w:val="000000"/>
         </w:rPr>
       </w:pPr>
-      <w:bookmarkStart w:id="1" w:name="_gjdgxs" w:colFirst="0" w:colLast="0"/>
-      <w:bookmarkEnd w:id="1"/>
+      <w:bookmarkStart w:id="0" w:name="_gjdgxs" w:colFirst="0" w:colLast="0"/>
+      <w:bookmarkEnd w:id="0"/>
+      <w:r>
+        <w:rPr>
+          <w:color w:val="000000"/>
+        </w:rPr>
+        <w:t xml:space="preserve"> </w:t>
+      </w:r>
     </w:p>
     <w:p>
       <w:pPr>
@@ -2599,6 +2603,28 @@
           <w:color w:val="9BBB59"/>
         </w:rPr>
       </w:pPr>
+      <w:r>
+        <w:rPr>
+          <w:color w:val="9BBB59"/>
+        </w:rPr>
+        <w:t xml:space="preserve">El agendamiento para el Sprint </w:t>
+      </w:r>
+      <w:proofErr w:type="spellStart"/>
+      <w:r>
+        <w:rPr>
+          <w:color w:val="9BBB59"/>
+        </w:rPr>
+        <w:t>Review</w:t>
+      </w:r>
+      <w:proofErr w:type="spellEnd"/>
+      <w:r>
+        <w:rPr>
+          <w:color w:val="9BBB59"/>
+        </w:rPr>
+        <w:t xml:space="preserve">, nunca aparecen citas disponibles. Ni siquiera hemos podido hacer la del Sprint 1. </w:t>
+      </w:r>
+      <w:bookmarkStart w:id="1" w:name="_GoBack"/>
+      <w:bookmarkEnd w:id="1"/>
     </w:p>
     <w:p>
       <w:pPr>

</xml_diff>

<commit_message>
Actualización doc de entrega
</commit_message>
<xml_diff>
--- a/Sprint2_ColombianDevs.docx
+++ b/Sprint2_ColombianDevs.docx
@@ -2248,8 +2248,10 @@
                 <w:sz w:val="24"/>
                 <w:szCs w:val="24"/>
               </w:rPr>
-              <w:t>NO</w:t>
-            </w:r>
+              <w:t>SI</w:t>
+            </w:r>
+            <w:bookmarkStart w:id="0" w:name="_GoBack"/>
+            <w:bookmarkEnd w:id="0"/>
           </w:p>
         </w:tc>
       </w:tr>
@@ -2533,8 +2535,8 @@
           <w:color w:val="000000"/>
         </w:rPr>
       </w:pPr>
-      <w:bookmarkStart w:id="0" w:name="_gjdgxs" w:colFirst="0" w:colLast="0"/>
-      <w:bookmarkEnd w:id="0"/>
+      <w:bookmarkStart w:id="1" w:name="_gjdgxs" w:colFirst="0" w:colLast="0"/>
+      <w:bookmarkEnd w:id="1"/>
       <w:r>
         <w:rPr>
           <w:color w:val="000000"/>
@@ -2623,8 +2625,6 @@
         </w:rPr>
         <w:t xml:space="preserve">, nunca aparecen citas disponibles. Ni siquiera hemos podido hacer la del Sprint 1. </w:t>
       </w:r>
-      <w:bookmarkStart w:id="1" w:name="_GoBack"/>
-      <w:bookmarkEnd w:id="1"/>
     </w:p>
     <w:p>
       <w:pPr>

</xml_diff>

<commit_message>
setters y getters clase transaction y ajuste formato de entrega
</commit_message>
<xml_diff>
--- a/Sprint2_ColombianDevs.docx
+++ b/Sprint2_ColombianDevs.docx
@@ -1,6 +1,6 @@
 
 <file path=word/document.xml><?xml version="1.0" encoding="utf-8"?>
-<w:document xmlns:wpc="http://schemas.microsoft.com/office/word/2010/wordprocessingCanvas" xmlns:cx="http://schemas.microsoft.com/office/drawing/2014/chartex" xmlns:cx1="http://schemas.microsoft.com/office/drawing/2015/9/8/chartex" xmlns:cx2="http://schemas.microsoft.com/office/drawing/2015/10/21/chartex" xmlns:cx3="http://schemas.microsoft.com/office/drawing/2016/5/9/chartex" xmlns:cx4="http://schemas.microsoft.com/office/drawing/2016/5/10/chartex" xmlns:cx5="http://schemas.microsoft.com/office/drawing/2016/5/11/chartex" xmlns:cx6="http://schemas.microsoft.com/office/drawing/2016/5/12/chartex" xmlns:cx7="http://schemas.microsoft.com/office/drawing/2016/5/13/chartex" xmlns:cx8="http://schemas.microsoft.com/office/drawing/2016/5/14/chartex" xmlns:mc="http://schemas.openxmlformats.org/markup-compatibility/2006" xmlns:aink="http://schemas.microsoft.com/office/drawing/2016/ink" xmlns:am3d="http://schemas.microsoft.com/office/drawing/2017/model3d" xmlns:o="urn:schemas-microsoft-com:office:office" xmlns:oel="http://schemas.microsoft.com/office/2019/extlst" xmlns:r="http://schemas.openxmlformats.org/officeDocument/2006/relationships" xmlns:m="http://schemas.openxmlformats.org/officeDocument/2006/math" xmlns:v="urn:schemas-microsoft-com:vml" xmlns:wp14="http://schemas.microsoft.com/office/word/2010/wordprocessingDrawing" xmlns:wp="http://schemas.openxmlformats.org/drawingml/2006/wordprocessingDrawing" xmlns:w10="urn:schemas-microsoft-com:office:word" xmlns:w="http://schemas.openxmlformats.org/wordprocessingml/2006/main" xmlns:w14="http://schemas.microsoft.com/office/word/2010/wordml" xmlns:w15="http://schemas.microsoft.com/office/word/2012/wordml" xmlns:w16cex="http://schemas.microsoft.com/office/word/2018/wordml/cex" xmlns:w16cid="http://schemas.microsoft.com/office/word/2016/wordml/cid" xmlns:w16="http://schemas.microsoft.com/office/word/2018/wordml" xmlns:w16sdtdh="http://schemas.microsoft.com/office/word/2020/wordml/sdtdatahash" xmlns:w16se="http://schemas.microsoft.com/office/word/2015/wordml/symex" xmlns:wpg="http://schemas.microsoft.com/office/word/2010/wordprocessingGroup" xmlns:wpi="http://schemas.microsoft.com/office/word/2010/wordprocessingInk" xmlns:wne="http://schemas.microsoft.com/office/word/2006/wordml" xmlns:wps="http://schemas.microsoft.com/office/word/2010/wordprocessingShape" mc:Ignorable="w14 w15 w16se w16cid w16 w16cex w16sdtdh wp14">
+<w:document xmlns:wpc="http://schemas.microsoft.com/office/word/2010/wordprocessingCanvas" xmlns:cx="http://schemas.microsoft.com/office/drawing/2014/chartex" xmlns:cx1="http://schemas.microsoft.com/office/drawing/2015/9/8/chartex" xmlns:cx2="http://schemas.microsoft.com/office/drawing/2015/10/21/chartex" xmlns:cx3="http://schemas.microsoft.com/office/drawing/2016/5/9/chartex" xmlns:cx4="http://schemas.microsoft.com/office/drawing/2016/5/10/chartex" xmlns:cx5="http://schemas.microsoft.com/office/drawing/2016/5/11/chartex" xmlns:cx6="http://schemas.microsoft.com/office/drawing/2016/5/12/chartex" xmlns:cx7="http://schemas.microsoft.com/office/drawing/2016/5/13/chartex" xmlns:cx8="http://schemas.microsoft.com/office/drawing/2016/5/14/chartex" xmlns:mc="http://schemas.openxmlformats.org/markup-compatibility/2006" xmlns:aink="http://schemas.microsoft.com/office/drawing/2016/ink" xmlns:am3d="http://schemas.microsoft.com/office/drawing/2017/model3d" xmlns:o="urn:schemas-microsoft-com:office:office" xmlns:r="http://schemas.openxmlformats.org/officeDocument/2006/relationships" xmlns:m="http://schemas.openxmlformats.org/officeDocument/2006/math" xmlns:v="urn:schemas-microsoft-com:vml" xmlns:wp14="http://schemas.microsoft.com/office/word/2010/wordprocessingDrawing" xmlns:wp="http://schemas.openxmlformats.org/drawingml/2006/wordprocessingDrawing" xmlns:w10="urn:schemas-microsoft-com:office:word" xmlns:w="http://schemas.openxmlformats.org/wordprocessingml/2006/main" xmlns:w14="http://schemas.microsoft.com/office/word/2010/wordml" xmlns:w15="http://schemas.microsoft.com/office/word/2012/wordml" xmlns:w16cex="http://schemas.microsoft.com/office/word/2018/wordml/cex" xmlns:w16cid="http://schemas.microsoft.com/office/word/2016/wordml/cid" xmlns:w16="http://schemas.microsoft.com/office/word/2018/wordml" xmlns:w16sdtdh="http://schemas.microsoft.com/office/word/2020/wordml/sdtdatahash" xmlns:w16se="http://schemas.microsoft.com/office/word/2015/wordml/symex" xmlns:wpg="http://schemas.microsoft.com/office/word/2010/wordprocessingGroup" xmlns:wpi="http://schemas.microsoft.com/office/word/2010/wordprocessingInk" xmlns:wne="http://schemas.microsoft.com/office/word/2006/wordml" xmlns:wps="http://schemas.microsoft.com/office/word/2010/wordprocessingShape" mc:Ignorable="w14 w15 w16se w16cid w16 w16cex w16sdtdh wp14">
   <w:body>
     <w:p>
       <w:pPr>
@@ -239,7 +239,7 @@
             <w:hyperlink r:id="rId7" w:history="1">
               <w:r>
                 <w:rPr>
-                  <w:rStyle w:val="Hyperlink"/>
+                  <w:rStyle w:val="Hipervnculo"/>
                   <w:sz w:val="24"/>
                 </w:rPr>
                 <w:t>https://github.com/mceamy/ColombianDevs</w:t>
@@ -306,6 +306,13 @@
                 <w:color w:val="000000"/>
               </w:rPr>
             </w:pPr>
+            <w:r>
+              <w:rPr>
+                <w:rFonts w:ascii="Arial" w:eastAsia="Arial" w:hAnsi="Arial" w:cs="Arial"/>
+                <w:color w:val="000000"/>
+              </w:rPr>
+              <w:t>https://trello.com/b/WtfMrKfZ/ciclo-3-misiontic-colombiandevs</w:t>
+            </w:r>
           </w:p>
         </w:tc>
       </w:tr>
@@ -659,7 +666,7 @@
             <w:hyperlink r:id="rId8" w:history="1">
               <w:r>
                 <w:rPr>
-                  <w:rStyle w:val="Hyperlink"/>
+                  <w:rStyle w:val="Hipervnculo"/>
                   <w:rFonts w:asciiTheme="majorHAnsi" w:eastAsia="Times New Roman" w:hAnsiTheme="majorHAnsi" w:cstheme="majorHAnsi"/>
                   <w:sz w:val="24"/>
                   <w:szCs w:val="24"/>
@@ -699,34 +706,7 @@
                 <w:sz w:val="24"/>
                 <w:szCs w:val="24"/>
               </w:rPr>
-              <w:t>29</w:t>
-            </w:r>
-            <w:r>
-              <w:rPr>
-                <w:rFonts w:asciiTheme="majorHAnsi" w:hAnsiTheme="majorHAnsi" w:cstheme="majorHAnsi"/>
-                <w:color w:val="A6A6A6"/>
-                <w:sz w:val="24"/>
-                <w:szCs w:val="24"/>
-              </w:rPr>
-              <w:t xml:space="preserve"> - </w:t>
-            </w:r>
-            <w:r>
-              <w:rPr>
-                <w:rFonts w:asciiTheme="majorHAnsi" w:hAnsiTheme="majorHAnsi" w:cstheme="majorHAnsi"/>
-                <w:color w:val="A6A6A6"/>
-                <w:sz w:val="24"/>
-                <w:szCs w:val="24"/>
-              </w:rPr>
-              <w:t>3</w:t>
-            </w:r>
-            <w:r>
-              <w:rPr>
-                <w:rFonts w:asciiTheme="majorHAnsi" w:hAnsiTheme="majorHAnsi" w:cstheme="majorHAnsi"/>
-                <w:color w:val="A6A6A6"/>
-                <w:sz w:val="24"/>
-                <w:szCs w:val="24"/>
-              </w:rPr>
-              <w:t>0</w:t>
+              <w:t>29 - 30</w:t>
             </w:r>
           </w:p>
         </w:tc>
@@ -887,43 +867,7 @@
                 <w:sz w:val="24"/>
                 <w:szCs w:val="24"/>
               </w:rPr>
-              <w:t>39</w:t>
-            </w:r>
-            <w:r>
-              <w:rPr>
-                <w:rFonts w:asciiTheme="majorHAnsi" w:hAnsiTheme="majorHAnsi" w:cstheme="majorHAnsi"/>
-                <w:color w:val="A6A6A6"/>
-                <w:sz w:val="24"/>
-                <w:szCs w:val="24"/>
-              </w:rPr>
-              <w:t xml:space="preserve"> </w:t>
-            </w:r>
-            <w:r>
-              <w:rPr>
-                <w:rFonts w:asciiTheme="majorHAnsi" w:hAnsiTheme="majorHAnsi" w:cstheme="majorHAnsi"/>
-                <w:color w:val="A6A6A6"/>
-                <w:sz w:val="24"/>
-                <w:szCs w:val="24"/>
-              </w:rPr>
-              <w:t>–</w:t>
-            </w:r>
-            <w:r>
-              <w:rPr>
-                <w:rFonts w:asciiTheme="majorHAnsi" w:hAnsiTheme="majorHAnsi" w:cstheme="majorHAnsi"/>
-                <w:color w:val="A6A6A6"/>
-                <w:sz w:val="24"/>
-                <w:szCs w:val="24"/>
-              </w:rPr>
-              <w:t xml:space="preserve"> </w:t>
-            </w:r>
-            <w:r>
-              <w:rPr>
-                <w:rFonts w:asciiTheme="majorHAnsi" w:hAnsiTheme="majorHAnsi" w:cstheme="majorHAnsi"/>
-                <w:color w:val="A6A6A6"/>
-                <w:sz w:val="24"/>
-                <w:szCs w:val="24"/>
-              </w:rPr>
-              <w:t>40</w:t>
+              <w:t>39 – 40</w:t>
             </w:r>
           </w:p>
         </w:tc>
@@ -1084,25 +1028,7 @@
                 <w:sz w:val="24"/>
                 <w:szCs w:val="24"/>
               </w:rPr>
-              <w:t>21</w:t>
-            </w:r>
-            <w:r>
-              <w:rPr>
-                <w:rFonts w:asciiTheme="majorHAnsi" w:hAnsiTheme="majorHAnsi" w:cstheme="majorHAnsi"/>
-                <w:color w:val="A6A6A6"/>
-                <w:sz w:val="24"/>
-                <w:szCs w:val="24"/>
-              </w:rPr>
-              <w:t xml:space="preserve"> - </w:t>
-            </w:r>
-            <w:r>
-              <w:rPr>
-                <w:rFonts w:asciiTheme="majorHAnsi" w:hAnsiTheme="majorHAnsi" w:cstheme="majorHAnsi"/>
-                <w:color w:val="A6A6A6"/>
-                <w:sz w:val="24"/>
-                <w:szCs w:val="24"/>
-              </w:rPr>
-              <w:t>22</w:t>
+              <w:t>21 - 22</w:t>
             </w:r>
           </w:p>
         </w:tc>
@@ -1425,25 +1351,7 @@
                 <w:sz w:val="24"/>
                 <w:szCs w:val="24"/>
               </w:rPr>
-              <w:t>17</w:t>
-            </w:r>
-            <w:r>
-              <w:rPr>
-                <w:rFonts w:asciiTheme="majorHAnsi" w:hAnsiTheme="majorHAnsi" w:cstheme="majorHAnsi"/>
-                <w:color w:val="A6A6A6"/>
-                <w:sz w:val="24"/>
-                <w:szCs w:val="24"/>
-              </w:rPr>
-              <w:t xml:space="preserve"> - </w:t>
-            </w:r>
-            <w:r>
-              <w:rPr>
-                <w:rFonts w:asciiTheme="majorHAnsi" w:hAnsiTheme="majorHAnsi" w:cstheme="majorHAnsi"/>
-                <w:color w:val="A6A6A6"/>
-                <w:sz w:val="24"/>
-                <w:szCs w:val="24"/>
-              </w:rPr>
-              <w:t>18</w:t>
+              <w:t>17 - 18</w:t>
             </w:r>
           </w:p>
         </w:tc>
@@ -2213,7 +2121,7 @@
                 <w:sz w:val="24"/>
                 <w:szCs w:val="24"/>
               </w:rPr>
-              <w:t>NO</w:t>
+              <w:t>Si</w:t>
             </w:r>
           </w:p>
         </w:tc>
@@ -2292,7 +2200,7 @@
                 <w:sz w:val="24"/>
                 <w:szCs w:val="24"/>
               </w:rPr>
-              <w:t>NO</w:t>
+              <w:t>SI</w:t>
             </w:r>
           </w:p>
         </w:tc>
@@ -2371,7 +2279,7 @@
                 <w:sz w:val="24"/>
                 <w:szCs w:val="24"/>
               </w:rPr>
-              <w:t>NO</w:t>
+              <w:t>SI</w:t>
             </w:r>
           </w:p>
         </w:tc>
@@ -2450,7 +2358,7 @@
                 <w:sz w:val="24"/>
                 <w:szCs w:val="24"/>
               </w:rPr>
-              <w:t>NO</w:t>
+              <w:t>SI</w:t>
             </w:r>
           </w:p>
         </w:tc>
@@ -2539,7 +2447,7 @@
                 <w:sz w:val="24"/>
                 <w:szCs w:val="24"/>
               </w:rPr>
-              <w:t>NO</w:t>
+              <w:t>SI</w:t>
             </w:r>
           </w:p>
         </w:tc>
@@ -2581,7 +2489,15 @@
                 <w:sz w:val="24"/>
                 <w:szCs w:val="24"/>
               </w:rPr>
-              <w:t>Repositorio en GitHub actualizado.</w:t>
+              <w:t xml:space="preserve">Repositorio en GitHub </w:t>
+            </w:r>
+            <w:r>
+              <w:rPr>
+                <w:color w:val="000000"/>
+                <w:sz w:val="24"/>
+                <w:szCs w:val="24"/>
+              </w:rPr>
+              <w:t>actualizado.</w:t>
             </w:r>
           </w:p>
         </w:tc>
@@ -2618,7 +2534,7 @@
                 <w:sz w:val="24"/>
                 <w:szCs w:val="24"/>
               </w:rPr>
-              <w:t>NO</w:t>
+              <w:t>SI</w:t>
             </w:r>
           </w:p>
         </w:tc>
@@ -2699,7 +2615,7 @@
                 <w:sz w:val="24"/>
                 <w:szCs w:val="24"/>
               </w:rPr>
-              <w:t>NO</w:t>
+              <w:t>SI</w:t>
             </w:r>
           </w:p>
         </w:tc>
@@ -2814,7 +2730,7 @@
                 <w:sz w:val="24"/>
                 <w:szCs w:val="24"/>
               </w:rPr>
-              <w:t>NO</w:t>
+              <w:t>SI</w:t>
             </w:r>
           </w:p>
         </w:tc>
@@ -2892,10 +2808,10 @@
         </w:pBdr>
         <w:spacing w:after="0"/>
         <w:ind w:left="567" w:right="813"/>
-        <w:rPr>
-          <w:color w:val="9BBB59"/>
-        </w:rPr>
       </w:pPr>
+      <w:r>
+        <w:t>Se presentaron algunos problemas con la subida del código a GIT</w:t>
+      </w:r>
     </w:p>
     <w:p>
       <w:pPr>
@@ -3088,7 +3004,13 @@
         <w:rPr>
           <w:color w:val="000000"/>
         </w:rPr>
-        <w:t xml:space="preserve">” y hace entrega del Sprint 2, el documento se debe llamar Sprint1_JJMachineLearners. </w:t>
+        <w:t>” y hace en</w:t>
+      </w:r>
+      <w:r>
+        <w:rPr>
+          <w:color w:val="000000"/>
+        </w:rPr>
+        <w:t xml:space="preserve">trega del Sprint 2, el documento se debe llamar Sprint1_JJMachineLearners. </w:t>
       </w:r>
     </w:p>
     <w:sectPr>
@@ -3106,7 +3028,7 @@
 </file>
 
 <file path=word/endnotes.xml><?xml version="1.0" encoding="utf-8"?>
-<w:endnotes xmlns:wpc="http://schemas.microsoft.com/office/word/2010/wordprocessingCanvas" xmlns:cx="http://schemas.microsoft.com/office/drawing/2014/chartex" xmlns:cx1="http://schemas.microsoft.com/office/drawing/2015/9/8/chartex" xmlns:cx2="http://schemas.microsoft.com/office/drawing/2015/10/21/chartex" xmlns:cx3="http://schemas.microsoft.com/office/drawing/2016/5/9/chartex" xmlns:cx4="http://schemas.microsoft.com/office/drawing/2016/5/10/chartex" xmlns:cx5="http://schemas.microsoft.com/office/drawing/2016/5/11/chartex" xmlns:cx6="http://schemas.microsoft.com/office/drawing/2016/5/12/chartex" xmlns:cx7="http://schemas.microsoft.com/office/drawing/2016/5/13/chartex" xmlns:cx8="http://schemas.microsoft.com/office/drawing/2016/5/14/chartex" xmlns:mc="http://schemas.openxmlformats.org/markup-compatibility/2006" xmlns:aink="http://schemas.microsoft.com/office/drawing/2016/ink" xmlns:am3d="http://schemas.microsoft.com/office/drawing/2017/model3d" xmlns:o="urn:schemas-microsoft-com:office:office" xmlns:oel="http://schemas.microsoft.com/office/2019/extlst" xmlns:r="http://schemas.openxmlformats.org/officeDocument/2006/relationships" xmlns:m="http://schemas.openxmlformats.org/officeDocument/2006/math" xmlns:v="urn:schemas-microsoft-com:vml" xmlns:wp14="http://schemas.microsoft.com/office/word/2010/wordprocessingDrawing" xmlns:wp="http://schemas.openxmlformats.org/drawingml/2006/wordprocessingDrawing" xmlns:w10="urn:schemas-microsoft-com:office:word" xmlns:w="http://schemas.openxmlformats.org/wordprocessingml/2006/main" xmlns:w14="http://schemas.microsoft.com/office/word/2010/wordml" xmlns:w15="http://schemas.microsoft.com/office/word/2012/wordml" xmlns:w16cex="http://schemas.microsoft.com/office/word/2018/wordml/cex" xmlns:w16cid="http://schemas.microsoft.com/office/word/2016/wordml/cid" xmlns:w16="http://schemas.microsoft.com/office/word/2018/wordml" xmlns:w16sdtdh="http://schemas.microsoft.com/office/word/2020/wordml/sdtdatahash" xmlns:w16se="http://schemas.microsoft.com/office/word/2015/wordml/symex" xmlns:wpg="http://schemas.microsoft.com/office/word/2010/wordprocessingGroup" xmlns:wpi="http://schemas.microsoft.com/office/word/2010/wordprocessingInk" xmlns:wne="http://schemas.microsoft.com/office/word/2006/wordml" xmlns:wps="http://schemas.microsoft.com/office/word/2010/wordprocessingShape" mc:Ignorable="w14 w15 w16se w16cid w16 w16cex w16sdtdh wp14">
+<w:endnotes xmlns:wpc="http://schemas.microsoft.com/office/word/2010/wordprocessingCanvas" xmlns:cx="http://schemas.microsoft.com/office/drawing/2014/chartex" xmlns:cx1="http://schemas.microsoft.com/office/drawing/2015/9/8/chartex" xmlns:cx2="http://schemas.microsoft.com/office/drawing/2015/10/21/chartex" xmlns:cx3="http://schemas.microsoft.com/office/drawing/2016/5/9/chartex" xmlns:cx4="http://schemas.microsoft.com/office/drawing/2016/5/10/chartex" xmlns:cx5="http://schemas.microsoft.com/office/drawing/2016/5/11/chartex" xmlns:cx6="http://schemas.microsoft.com/office/drawing/2016/5/12/chartex" xmlns:cx7="http://schemas.microsoft.com/office/drawing/2016/5/13/chartex" xmlns:cx8="http://schemas.microsoft.com/office/drawing/2016/5/14/chartex" xmlns:mc="http://schemas.openxmlformats.org/markup-compatibility/2006" xmlns:aink="http://schemas.microsoft.com/office/drawing/2016/ink" xmlns:am3d="http://schemas.microsoft.com/office/drawing/2017/model3d" xmlns:o="urn:schemas-microsoft-com:office:office" xmlns:r="http://schemas.openxmlformats.org/officeDocument/2006/relationships" xmlns:m="http://schemas.openxmlformats.org/officeDocument/2006/math" xmlns:v="urn:schemas-microsoft-com:vml" xmlns:wp14="http://schemas.microsoft.com/office/word/2010/wordprocessingDrawing" xmlns:wp="http://schemas.openxmlformats.org/drawingml/2006/wordprocessingDrawing" xmlns:w10="urn:schemas-microsoft-com:office:word" xmlns:w="http://schemas.openxmlformats.org/wordprocessingml/2006/main" xmlns:w14="http://schemas.microsoft.com/office/word/2010/wordml" xmlns:w15="http://schemas.microsoft.com/office/word/2012/wordml" xmlns:w16cex="http://schemas.microsoft.com/office/word/2018/wordml/cex" xmlns:w16cid="http://schemas.microsoft.com/office/word/2016/wordml/cid" xmlns:w16="http://schemas.microsoft.com/office/word/2018/wordml" xmlns:w16sdtdh="http://schemas.microsoft.com/office/word/2020/wordml/sdtdatahash" xmlns:w16se="http://schemas.microsoft.com/office/word/2015/wordml/symex" xmlns:wpg="http://schemas.microsoft.com/office/word/2010/wordprocessingGroup" xmlns:wpi="http://schemas.microsoft.com/office/word/2010/wordprocessingInk" xmlns:wne="http://schemas.microsoft.com/office/word/2006/wordml" xmlns:wps="http://schemas.microsoft.com/office/word/2010/wordprocessingShape" mc:Ignorable="w14 w15 w16se w16cid w16 w16cex w16sdtdh wp14">
   <w:endnote w:type="separator" w:id="-1">
     <w:p>
       <w:pPr>
@@ -3131,7 +3053,7 @@
 </file>
 
 <file path=word/footer1.xml><?xml version="1.0" encoding="utf-8"?>
-<w:ftr xmlns:wpc="http://schemas.microsoft.com/office/word/2010/wordprocessingCanvas" xmlns:cx="http://schemas.microsoft.com/office/drawing/2014/chartex" xmlns:cx1="http://schemas.microsoft.com/office/drawing/2015/9/8/chartex" xmlns:cx2="http://schemas.microsoft.com/office/drawing/2015/10/21/chartex" xmlns:cx3="http://schemas.microsoft.com/office/drawing/2016/5/9/chartex" xmlns:cx4="http://schemas.microsoft.com/office/drawing/2016/5/10/chartex" xmlns:cx5="http://schemas.microsoft.com/office/drawing/2016/5/11/chartex" xmlns:cx6="http://schemas.microsoft.com/office/drawing/2016/5/12/chartex" xmlns:cx7="http://schemas.microsoft.com/office/drawing/2016/5/13/chartex" xmlns:cx8="http://schemas.microsoft.com/office/drawing/2016/5/14/chartex" xmlns:mc="http://schemas.openxmlformats.org/markup-compatibility/2006" xmlns:aink="http://schemas.microsoft.com/office/drawing/2016/ink" xmlns:am3d="http://schemas.microsoft.com/office/drawing/2017/model3d" xmlns:o="urn:schemas-microsoft-com:office:office" xmlns:oel="http://schemas.microsoft.com/office/2019/extlst" xmlns:r="http://schemas.openxmlformats.org/officeDocument/2006/relationships" xmlns:m="http://schemas.openxmlformats.org/officeDocument/2006/math" xmlns:v="urn:schemas-microsoft-com:vml" xmlns:wp14="http://schemas.microsoft.com/office/word/2010/wordprocessingDrawing" xmlns:wp="http://schemas.openxmlformats.org/drawingml/2006/wordprocessingDrawing" xmlns:w10="urn:schemas-microsoft-com:office:word" xmlns:w="http://schemas.openxmlformats.org/wordprocessingml/2006/main" xmlns:w14="http://schemas.microsoft.com/office/word/2010/wordml" xmlns:w15="http://schemas.microsoft.com/office/word/2012/wordml" xmlns:w16cex="http://schemas.microsoft.com/office/word/2018/wordml/cex" xmlns:w16cid="http://schemas.microsoft.com/office/word/2016/wordml/cid" xmlns:w16="http://schemas.microsoft.com/office/word/2018/wordml" xmlns:w16sdtdh="http://schemas.microsoft.com/office/word/2020/wordml/sdtdatahash" xmlns:w16se="http://schemas.microsoft.com/office/word/2015/wordml/symex" xmlns:wpg="http://schemas.microsoft.com/office/word/2010/wordprocessingGroup" xmlns:wpi="http://schemas.microsoft.com/office/word/2010/wordprocessingInk" xmlns:wne="http://schemas.microsoft.com/office/word/2006/wordml" xmlns:wps="http://schemas.microsoft.com/office/word/2010/wordprocessingShape" mc:Ignorable="w14 w15 w16se w16cid w16 w16cex w16sdtdh wp14">
+<w:ftr xmlns:wpc="http://schemas.microsoft.com/office/word/2010/wordprocessingCanvas" xmlns:cx="http://schemas.microsoft.com/office/drawing/2014/chartex" xmlns:cx1="http://schemas.microsoft.com/office/drawing/2015/9/8/chartex" xmlns:cx2="http://schemas.microsoft.com/office/drawing/2015/10/21/chartex" xmlns:cx3="http://schemas.microsoft.com/office/drawing/2016/5/9/chartex" xmlns:cx4="http://schemas.microsoft.com/office/drawing/2016/5/10/chartex" xmlns:cx5="http://schemas.microsoft.com/office/drawing/2016/5/11/chartex" xmlns:cx6="http://schemas.microsoft.com/office/drawing/2016/5/12/chartex" xmlns:cx7="http://schemas.microsoft.com/office/drawing/2016/5/13/chartex" xmlns:cx8="http://schemas.microsoft.com/office/drawing/2016/5/14/chartex" xmlns:mc="http://schemas.openxmlformats.org/markup-compatibility/2006" xmlns:aink="http://schemas.microsoft.com/office/drawing/2016/ink" xmlns:am3d="http://schemas.microsoft.com/office/drawing/2017/model3d" xmlns:o="urn:schemas-microsoft-com:office:office" xmlns:r="http://schemas.openxmlformats.org/officeDocument/2006/relationships" xmlns:m="http://schemas.openxmlformats.org/officeDocument/2006/math" xmlns:v="urn:schemas-microsoft-com:vml" xmlns:wp14="http://schemas.microsoft.com/office/word/2010/wordprocessingDrawing" xmlns:wp="http://schemas.openxmlformats.org/drawingml/2006/wordprocessingDrawing" xmlns:w10="urn:schemas-microsoft-com:office:word" xmlns:w="http://schemas.openxmlformats.org/wordprocessingml/2006/main" xmlns:w14="http://schemas.microsoft.com/office/word/2010/wordml" xmlns:w15="http://schemas.microsoft.com/office/word/2012/wordml" xmlns:w16cex="http://schemas.microsoft.com/office/word/2018/wordml/cex" xmlns:w16cid="http://schemas.microsoft.com/office/word/2016/wordml/cid" xmlns:w16="http://schemas.microsoft.com/office/word/2018/wordml" xmlns:w16sdtdh="http://schemas.microsoft.com/office/word/2020/wordml/sdtdatahash" xmlns:w16se="http://schemas.microsoft.com/office/word/2015/wordml/symex" xmlns:wpg="http://schemas.microsoft.com/office/word/2010/wordprocessingGroup" xmlns:wpi="http://schemas.microsoft.com/office/word/2010/wordprocessingInk" xmlns:wne="http://schemas.microsoft.com/office/word/2006/wordml" xmlns:wps="http://schemas.microsoft.com/office/word/2010/wordprocessingShape" mc:Ignorable="w14 w15 w16se w16cid w16 w16cex w16sdtdh wp14">
   <w:p>
     <w:pPr>
       <w:pBdr>
@@ -3198,7 +3120,7 @@
 </file>
 
 <file path=word/footnotes.xml><?xml version="1.0" encoding="utf-8"?>
-<w:footnotes xmlns:wpc="http://schemas.microsoft.com/office/word/2010/wordprocessingCanvas" xmlns:cx="http://schemas.microsoft.com/office/drawing/2014/chartex" xmlns:cx1="http://schemas.microsoft.com/office/drawing/2015/9/8/chartex" xmlns:cx2="http://schemas.microsoft.com/office/drawing/2015/10/21/chartex" xmlns:cx3="http://schemas.microsoft.com/office/drawing/2016/5/9/chartex" xmlns:cx4="http://schemas.microsoft.com/office/drawing/2016/5/10/chartex" xmlns:cx5="http://schemas.microsoft.com/office/drawing/2016/5/11/chartex" xmlns:cx6="http://schemas.microsoft.com/office/drawing/2016/5/12/chartex" xmlns:cx7="http://schemas.microsoft.com/office/drawing/2016/5/13/chartex" xmlns:cx8="http://schemas.microsoft.com/office/drawing/2016/5/14/chartex" xmlns:mc="http://schemas.openxmlformats.org/markup-compatibility/2006" xmlns:aink="http://schemas.microsoft.com/office/drawing/2016/ink" xmlns:am3d="http://schemas.microsoft.com/office/drawing/2017/model3d" xmlns:o="urn:schemas-microsoft-com:office:office" xmlns:oel="http://schemas.microsoft.com/office/2019/extlst" xmlns:r="http://schemas.openxmlformats.org/officeDocument/2006/relationships" xmlns:m="http://schemas.openxmlformats.org/officeDocument/2006/math" xmlns:v="urn:schemas-microsoft-com:vml" xmlns:wp14="http://schemas.microsoft.com/office/word/2010/wordprocessingDrawing" xmlns:wp="http://schemas.openxmlformats.org/drawingml/2006/wordprocessingDrawing" xmlns:w10="urn:schemas-microsoft-com:office:word" xmlns:w="http://schemas.openxmlformats.org/wordprocessingml/2006/main" xmlns:w14="http://schemas.microsoft.com/office/word/2010/wordml" xmlns:w15="http://schemas.microsoft.com/office/word/2012/wordml" xmlns:w16cex="http://schemas.microsoft.com/office/word/2018/wordml/cex" xmlns:w16cid="http://schemas.microsoft.com/office/word/2016/wordml/cid" xmlns:w16="http://schemas.microsoft.com/office/word/2018/wordml" xmlns:w16sdtdh="http://schemas.microsoft.com/office/word/2020/wordml/sdtdatahash" xmlns:w16se="http://schemas.microsoft.com/office/word/2015/wordml/symex" xmlns:wpg="http://schemas.microsoft.com/office/word/2010/wordprocessingGroup" xmlns:wpi="http://schemas.microsoft.com/office/word/2010/wordprocessingInk" xmlns:wne="http://schemas.microsoft.com/office/word/2006/wordml" xmlns:wps="http://schemas.microsoft.com/office/word/2010/wordprocessingShape" mc:Ignorable="w14 w15 w16se w16cid w16 w16cex w16sdtdh wp14">
+<w:footnotes xmlns:wpc="http://schemas.microsoft.com/office/word/2010/wordprocessingCanvas" xmlns:cx="http://schemas.microsoft.com/office/drawing/2014/chartex" xmlns:cx1="http://schemas.microsoft.com/office/drawing/2015/9/8/chartex" xmlns:cx2="http://schemas.microsoft.com/office/drawing/2015/10/21/chartex" xmlns:cx3="http://schemas.microsoft.com/office/drawing/2016/5/9/chartex" xmlns:cx4="http://schemas.microsoft.com/office/drawing/2016/5/10/chartex" xmlns:cx5="http://schemas.microsoft.com/office/drawing/2016/5/11/chartex" xmlns:cx6="http://schemas.microsoft.com/office/drawing/2016/5/12/chartex" xmlns:cx7="http://schemas.microsoft.com/office/drawing/2016/5/13/chartex" xmlns:cx8="http://schemas.microsoft.com/office/drawing/2016/5/14/chartex" xmlns:mc="http://schemas.openxmlformats.org/markup-compatibility/2006" xmlns:aink="http://schemas.microsoft.com/office/drawing/2016/ink" xmlns:am3d="http://schemas.microsoft.com/office/drawing/2017/model3d" xmlns:o="urn:schemas-microsoft-com:office:office" xmlns:r="http://schemas.openxmlformats.org/officeDocument/2006/relationships" xmlns:m="http://schemas.openxmlformats.org/officeDocument/2006/math" xmlns:v="urn:schemas-microsoft-com:vml" xmlns:wp14="http://schemas.microsoft.com/office/word/2010/wordprocessingDrawing" xmlns:wp="http://schemas.openxmlformats.org/drawingml/2006/wordprocessingDrawing" xmlns:w10="urn:schemas-microsoft-com:office:word" xmlns:w="http://schemas.openxmlformats.org/wordprocessingml/2006/main" xmlns:w14="http://schemas.microsoft.com/office/word/2010/wordml" xmlns:w15="http://schemas.microsoft.com/office/word/2012/wordml" xmlns:w16cex="http://schemas.microsoft.com/office/word/2018/wordml/cex" xmlns:w16cid="http://schemas.microsoft.com/office/word/2016/wordml/cid" xmlns:w16="http://schemas.microsoft.com/office/word/2018/wordml" xmlns:w16sdtdh="http://schemas.microsoft.com/office/word/2020/wordml/sdtdatahash" xmlns:w16se="http://schemas.microsoft.com/office/word/2015/wordml/symex" xmlns:wpg="http://schemas.microsoft.com/office/word/2010/wordprocessingGroup" xmlns:wpi="http://schemas.microsoft.com/office/word/2010/wordprocessingInk" xmlns:wne="http://schemas.microsoft.com/office/word/2006/wordml" xmlns:wps="http://schemas.microsoft.com/office/word/2010/wordprocessingShape" mc:Ignorable="w14 w15 w16se w16cid w16 w16cex w16sdtdh wp14">
   <w:footnote w:type="separator" w:id="-1">
     <w:p>
       <w:pPr>
@@ -3223,7 +3145,7 @@
 </file>
 
 <file path=word/header1.xml><?xml version="1.0" encoding="utf-8"?>
-<w:hdr xmlns:wpc="http://schemas.microsoft.com/office/word/2010/wordprocessingCanvas" xmlns:cx="http://schemas.microsoft.com/office/drawing/2014/chartex" xmlns:cx1="http://schemas.microsoft.com/office/drawing/2015/9/8/chartex" xmlns:cx2="http://schemas.microsoft.com/office/drawing/2015/10/21/chartex" xmlns:cx3="http://schemas.microsoft.com/office/drawing/2016/5/9/chartex" xmlns:cx4="http://schemas.microsoft.com/office/drawing/2016/5/10/chartex" xmlns:cx5="http://schemas.microsoft.com/office/drawing/2016/5/11/chartex" xmlns:cx6="http://schemas.microsoft.com/office/drawing/2016/5/12/chartex" xmlns:cx7="http://schemas.microsoft.com/office/drawing/2016/5/13/chartex" xmlns:cx8="http://schemas.microsoft.com/office/drawing/2016/5/14/chartex" xmlns:mc="http://schemas.openxmlformats.org/markup-compatibility/2006" xmlns:aink="http://schemas.microsoft.com/office/drawing/2016/ink" xmlns:am3d="http://schemas.microsoft.com/office/drawing/2017/model3d" xmlns:o="urn:schemas-microsoft-com:office:office" xmlns:oel="http://schemas.microsoft.com/office/2019/extlst" xmlns:r="http://schemas.openxmlformats.org/officeDocument/2006/relationships" xmlns:m="http://schemas.openxmlformats.org/officeDocument/2006/math" xmlns:v="urn:schemas-microsoft-com:vml" xmlns:wp14="http://schemas.microsoft.com/office/word/2010/wordprocessingDrawing" xmlns:wp="http://schemas.openxmlformats.org/drawingml/2006/wordprocessingDrawing" xmlns:w10="urn:schemas-microsoft-com:office:word" xmlns:w="http://schemas.openxmlformats.org/wordprocessingml/2006/main" xmlns:w14="http://schemas.microsoft.com/office/word/2010/wordml" xmlns:w15="http://schemas.microsoft.com/office/word/2012/wordml" xmlns:w16cex="http://schemas.microsoft.com/office/word/2018/wordml/cex" xmlns:w16cid="http://schemas.microsoft.com/office/word/2016/wordml/cid" xmlns:w16="http://schemas.microsoft.com/office/word/2018/wordml" xmlns:w16sdtdh="http://schemas.microsoft.com/office/word/2020/wordml/sdtdatahash" xmlns:w16se="http://schemas.microsoft.com/office/word/2015/wordml/symex" xmlns:wpg="http://schemas.microsoft.com/office/word/2010/wordprocessingGroup" xmlns:wpi="http://schemas.microsoft.com/office/word/2010/wordprocessingInk" xmlns:wne="http://schemas.microsoft.com/office/word/2006/wordml" xmlns:wps="http://schemas.microsoft.com/office/word/2010/wordprocessingShape" mc:Ignorable="w14 w15 w16se w16cid w16 w16cex w16sdtdh wp14">
+<w:hdr xmlns:wpc="http://schemas.microsoft.com/office/word/2010/wordprocessingCanvas" xmlns:cx="http://schemas.microsoft.com/office/drawing/2014/chartex" xmlns:cx1="http://schemas.microsoft.com/office/drawing/2015/9/8/chartex" xmlns:cx2="http://schemas.microsoft.com/office/drawing/2015/10/21/chartex" xmlns:cx3="http://schemas.microsoft.com/office/drawing/2016/5/9/chartex" xmlns:cx4="http://schemas.microsoft.com/office/drawing/2016/5/10/chartex" xmlns:cx5="http://schemas.microsoft.com/office/drawing/2016/5/11/chartex" xmlns:cx6="http://schemas.microsoft.com/office/drawing/2016/5/12/chartex" xmlns:cx7="http://schemas.microsoft.com/office/drawing/2016/5/13/chartex" xmlns:cx8="http://schemas.microsoft.com/office/drawing/2016/5/14/chartex" xmlns:mc="http://schemas.openxmlformats.org/markup-compatibility/2006" xmlns:aink="http://schemas.microsoft.com/office/drawing/2016/ink" xmlns:am3d="http://schemas.microsoft.com/office/drawing/2017/model3d" xmlns:o="urn:schemas-microsoft-com:office:office" xmlns:r="http://schemas.openxmlformats.org/officeDocument/2006/relationships" xmlns:m="http://schemas.openxmlformats.org/officeDocument/2006/math" xmlns:v="urn:schemas-microsoft-com:vml" xmlns:wp14="http://schemas.microsoft.com/office/word/2010/wordprocessingDrawing" xmlns:wp="http://schemas.openxmlformats.org/drawingml/2006/wordprocessingDrawing" xmlns:w10="urn:schemas-microsoft-com:office:word" xmlns:w="http://schemas.openxmlformats.org/wordprocessingml/2006/main" xmlns:w14="http://schemas.microsoft.com/office/word/2010/wordml" xmlns:w15="http://schemas.microsoft.com/office/word/2012/wordml" xmlns:w16cex="http://schemas.microsoft.com/office/word/2018/wordml/cex" xmlns:w16cid="http://schemas.microsoft.com/office/word/2016/wordml/cid" xmlns:w16="http://schemas.microsoft.com/office/word/2018/wordml" xmlns:w16sdtdh="http://schemas.microsoft.com/office/word/2020/wordml/sdtdatahash" xmlns:w16se="http://schemas.microsoft.com/office/word/2015/wordml/symex" xmlns:wpg="http://schemas.microsoft.com/office/word/2010/wordprocessingGroup" xmlns:wpi="http://schemas.microsoft.com/office/word/2010/wordprocessingInk" xmlns:wne="http://schemas.microsoft.com/office/word/2006/wordml" xmlns:wps="http://schemas.microsoft.com/office/word/2010/wordprocessingShape" mc:Ignorable="w14 w15 w16se w16cid w16 w16cex w16sdtdh wp14">
   <w:p>
     <w:pPr>
       <w:pBdr>
@@ -3266,7 +3188,7 @@
           <v:path o:extrusionok="f" gradientshapeok="t" o:connecttype="rect"/>
           <o:lock v:ext="edit" aspectratio="t"/>
         </v:shapetype>
-        <v:shape id="WordPictureWatermark1" o:spid="_x0000_s1025" type="#_x0000_t75" alt="" style="position:absolute;margin-left:0;margin-top:0;width:607.5pt;height:834.75pt;z-index:-251657728;mso-position-horizontal:center;mso-position-horizontal-relative:margin;mso-position-vertical:center;mso-position-vertical-relative:margin">
+        <v:shape id="WordPictureWatermark1" o:spid="_x0000_s2049" type="#_x0000_t75" alt="" style="position:absolute;margin-left:0;margin-top:0;width:607.5pt;height:834.75pt;z-index:-251657728;mso-position-horizontal:center;mso-position-horizontal-relative:margin;mso-position-vertical:center;mso-position-vertical-relative:margin">
           <v:imagedata r:id="rId1" o:title="image2"/>
           <w10:wrap anchorx="margin" anchory="margin"/>
         </v:shape>
@@ -3277,7 +3199,7 @@
 </file>
 
 <file path=word/header2.xml><?xml version="1.0" encoding="utf-8"?>
-<w:hdr xmlns:wpc="http://schemas.microsoft.com/office/word/2010/wordprocessingCanvas" xmlns:cx="http://schemas.microsoft.com/office/drawing/2014/chartex" xmlns:cx1="http://schemas.microsoft.com/office/drawing/2015/9/8/chartex" xmlns:cx2="http://schemas.microsoft.com/office/drawing/2015/10/21/chartex" xmlns:cx3="http://schemas.microsoft.com/office/drawing/2016/5/9/chartex" xmlns:cx4="http://schemas.microsoft.com/office/drawing/2016/5/10/chartex" xmlns:cx5="http://schemas.microsoft.com/office/drawing/2016/5/11/chartex" xmlns:cx6="http://schemas.microsoft.com/office/drawing/2016/5/12/chartex" xmlns:cx7="http://schemas.microsoft.com/office/drawing/2016/5/13/chartex" xmlns:cx8="http://schemas.microsoft.com/office/drawing/2016/5/14/chartex" xmlns:mc="http://schemas.openxmlformats.org/markup-compatibility/2006" xmlns:aink="http://schemas.microsoft.com/office/drawing/2016/ink" xmlns:am3d="http://schemas.microsoft.com/office/drawing/2017/model3d" xmlns:o="urn:schemas-microsoft-com:office:office" xmlns:oel="http://schemas.microsoft.com/office/2019/extlst" xmlns:r="http://schemas.openxmlformats.org/officeDocument/2006/relationships" xmlns:m="http://schemas.openxmlformats.org/officeDocument/2006/math" xmlns:v="urn:schemas-microsoft-com:vml" xmlns:wp14="http://schemas.microsoft.com/office/word/2010/wordprocessingDrawing" xmlns:wp="http://schemas.openxmlformats.org/drawingml/2006/wordprocessingDrawing" xmlns:w10="urn:schemas-microsoft-com:office:word" xmlns:w="http://schemas.openxmlformats.org/wordprocessingml/2006/main" xmlns:w14="http://schemas.microsoft.com/office/word/2010/wordml" xmlns:w15="http://schemas.microsoft.com/office/word/2012/wordml" xmlns:w16cex="http://schemas.microsoft.com/office/word/2018/wordml/cex" xmlns:w16cid="http://schemas.microsoft.com/office/word/2016/wordml/cid" xmlns:w16="http://schemas.microsoft.com/office/word/2018/wordml" xmlns:w16sdtdh="http://schemas.microsoft.com/office/word/2020/wordml/sdtdatahash" xmlns:w16se="http://schemas.microsoft.com/office/word/2015/wordml/symex" xmlns:wpg="http://schemas.microsoft.com/office/word/2010/wordprocessingGroup" xmlns:wpi="http://schemas.microsoft.com/office/word/2010/wordprocessingInk" xmlns:wne="http://schemas.microsoft.com/office/word/2006/wordml" xmlns:wps="http://schemas.microsoft.com/office/word/2010/wordprocessingShape" mc:Ignorable="w14 w15 w16se w16cid w16 w16cex w16sdtdh wp14">
+<w:hdr xmlns:wpc="http://schemas.microsoft.com/office/word/2010/wordprocessingCanvas" xmlns:cx="http://schemas.microsoft.com/office/drawing/2014/chartex" xmlns:cx1="http://schemas.microsoft.com/office/drawing/2015/9/8/chartex" xmlns:cx2="http://schemas.microsoft.com/office/drawing/2015/10/21/chartex" xmlns:cx3="http://schemas.microsoft.com/office/drawing/2016/5/9/chartex" xmlns:cx4="http://schemas.microsoft.com/office/drawing/2016/5/10/chartex" xmlns:cx5="http://schemas.microsoft.com/office/drawing/2016/5/11/chartex" xmlns:cx6="http://schemas.microsoft.com/office/drawing/2016/5/12/chartex" xmlns:cx7="http://schemas.microsoft.com/office/drawing/2016/5/13/chartex" xmlns:cx8="http://schemas.microsoft.com/office/drawing/2016/5/14/chartex" xmlns:mc="http://schemas.openxmlformats.org/markup-compatibility/2006" xmlns:aink="http://schemas.microsoft.com/office/drawing/2016/ink" xmlns:am3d="http://schemas.microsoft.com/office/drawing/2017/model3d" xmlns:o="urn:schemas-microsoft-com:office:office" xmlns:r="http://schemas.openxmlformats.org/officeDocument/2006/relationships" xmlns:m="http://schemas.openxmlformats.org/officeDocument/2006/math" xmlns:v="urn:schemas-microsoft-com:vml" xmlns:wp14="http://schemas.microsoft.com/office/word/2010/wordprocessingDrawing" xmlns:wp="http://schemas.openxmlformats.org/drawingml/2006/wordprocessingDrawing" xmlns:w10="urn:schemas-microsoft-com:office:word" xmlns:w="http://schemas.openxmlformats.org/wordprocessingml/2006/main" xmlns:w14="http://schemas.microsoft.com/office/word/2010/wordml" xmlns:w15="http://schemas.microsoft.com/office/word/2012/wordml" xmlns:w16cex="http://schemas.microsoft.com/office/word/2018/wordml/cex" xmlns:w16cid="http://schemas.microsoft.com/office/word/2016/wordml/cid" xmlns:w16="http://schemas.microsoft.com/office/word/2018/wordml" xmlns:w16sdtdh="http://schemas.microsoft.com/office/word/2020/wordml/sdtdatahash" xmlns:w16se="http://schemas.microsoft.com/office/word/2015/wordml/symex" xmlns:wpg="http://schemas.microsoft.com/office/word/2010/wordprocessingGroup" xmlns:wpi="http://schemas.microsoft.com/office/word/2010/wordprocessingInk" xmlns:wne="http://schemas.microsoft.com/office/word/2006/wordml" xmlns:wps="http://schemas.microsoft.com/office/word/2010/wordprocessingShape" mc:Ignorable="w14 w15 w16se w16cid w16 w16cex w16sdtdh wp14">
   <w:p>
     <w:pPr>
       <w:pBdr>
@@ -3362,7 +3284,7 @@
           <v:path o:extrusionok="f" gradientshapeok="t" o:connecttype="rect"/>
           <o:lock v:ext="edit" aspectratio="t"/>
         </v:shapetype>
-        <v:shape id="WordPictureWatermark3" o:spid="_x0000_s1027" type="#_x0000_t75" alt="" style="position:absolute;left:0;text-align:left;margin-left:-17.6pt;margin-top:-55.1pt;width:199.25pt;height:53.25pt;z-index:-251659776;mso-position-horizontal:absolute;mso-position-horizontal-relative:margin;mso-position-vertical:absolute;mso-position-vertical-relative:margin">
+        <v:shape id="WordPictureWatermark3" o:spid="_x0000_s2051" type="#_x0000_t75" alt="" style="position:absolute;left:0;text-align:left;margin-left:-17.6pt;margin-top:-55.1pt;width:199.25pt;height:53.25pt;z-index:-251659776;mso-position-horizontal:absolute;mso-position-horizontal-relative:margin;mso-position-vertical:absolute;mso-position-vertical-relative:margin">
           <v:imagedata r:id="rId2" o:title="image2" croptop="5964f" cropbottom="54589f" cropright="39919f"/>
           <w10:wrap anchorx="margin" anchory="margin"/>
         </v:shape>
@@ -3373,7 +3295,7 @@
 </file>
 
 <file path=word/header3.xml><?xml version="1.0" encoding="utf-8"?>
-<w:hdr xmlns:wpc="http://schemas.microsoft.com/office/word/2010/wordprocessingCanvas" xmlns:cx="http://schemas.microsoft.com/office/drawing/2014/chartex" xmlns:cx1="http://schemas.microsoft.com/office/drawing/2015/9/8/chartex" xmlns:cx2="http://schemas.microsoft.com/office/drawing/2015/10/21/chartex" xmlns:cx3="http://schemas.microsoft.com/office/drawing/2016/5/9/chartex" xmlns:cx4="http://schemas.microsoft.com/office/drawing/2016/5/10/chartex" xmlns:cx5="http://schemas.microsoft.com/office/drawing/2016/5/11/chartex" xmlns:cx6="http://schemas.microsoft.com/office/drawing/2016/5/12/chartex" xmlns:cx7="http://schemas.microsoft.com/office/drawing/2016/5/13/chartex" xmlns:cx8="http://schemas.microsoft.com/office/drawing/2016/5/14/chartex" xmlns:mc="http://schemas.openxmlformats.org/markup-compatibility/2006" xmlns:aink="http://schemas.microsoft.com/office/drawing/2016/ink" xmlns:am3d="http://schemas.microsoft.com/office/drawing/2017/model3d" xmlns:o="urn:schemas-microsoft-com:office:office" xmlns:oel="http://schemas.microsoft.com/office/2019/extlst" xmlns:r="http://schemas.openxmlformats.org/officeDocument/2006/relationships" xmlns:m="http://schemas.openxmlformats.org/officeDocument/2006/math" xmlns:v="urn:schemas-microsoft-com:vml" xmlns:wp14="http://schemas.microsoft.com/office/word/2010/wordprocessingDrawing" xmlns:wp="http://schemas.openxmlformats.org/drawingml/2006/wordprocessingDrawing" xmlns:w10="urn:schemas-microsoft-com:office:word" xmlns:w="http://schemas.openxmlformats.org/wordprocessingml/2006/main" xmlns:w14="http://schemas.microsoft.com/office/word/2010/wordml" xmlns:w15="http://schemas.microsoft.com/office/word/2012/wordml" xmlns:w16cex="http://schemas.microsoft.com/office/word/2018/wordml/cex" xmlns:w16cid="http://schemas.microsoft.com/office/word/2016/wordml/cid" xmlns:w16="http://schemas.microsoft.com/office/word/2018/wordml" xmlns:w16sdtdh="http://schemas.microsoft.com/office/word/2020/wordml/sdtdatahash" xmlns:w16se="http://schemas.microsoft.com/office/word/2015/wordml/symex" xmlns:wpg="http://schemas.microsoft.com/office/word/2010/wordprocessingGroup" xmlns:wpi="http://schemas.microsoft.com/office/word/2010/wordprocessingInk" xmlns:wne="http://schemas.microsoft.com/office/word/2006/wordml" xmlns:wps="http://schemas.microsoft.com/office/word/2010/wordprocessingShape" mc:Ignorable="w14 w15 w16se w16cid w16 w16cex w16sdtdh wp14">
+<w:hdr xmlns:wpc="http://schemas.microsoft.com/office/word/2010/wordprocessingCanvas" xmlns:cx="http://schemas.microsoft.com/office/drawing/2014/chartex" xmlns:cx1="http://schemas.microsoft.com/office/drawing/2015/9/8/chartex" xmlns:cx2="http://schemas.microsoft.com/office/drawing/2015/10/21/chartex" xmlns:cx3="http://schemas.microsoft.com/office/drawing/2016/5/9/chartex" xmlns:cx4="http://schemas.microsoft.com/office/drawing/2016/5/10/chartex" xmlns:cx5="http://schemas.microsoft.com/office/drawing/2016/5/11/chartex" xmlns:cx6="http://schemas.microsoft.com/office/drawing/2016/5/12/chartex" xmlns:cx7="http://schemas.microsoft.com/office/drawing/2016/5/13/chartex" xmlns:cx8="http://schemas.microsoft.com/office/drawing/2016/5/14/chartex" xmlns:mc="http://schemas.openxmlformats.org/markup-compatibility/2006" xmlns:aink="http://schemas.microsoft.com/office/drawing/2016/ink" xmlns:am3d="http://schemas.microsoft.com/office/drawing/2017/model3d" xmlns:o="urn:schemas-microsoft-com:office:office" xmlns:r="http://schemas.openxmlformats.org/officeDocument/2006/relationships" xmlns:m="http://schemas.openxmlformats.org/officeDocument/2006/math" xmlns:v="urn:schemas-microsoft-com:vml" xmlns:wp14="http://schemas.microsoft.com/office/word/2010/wordprocessingDrawing" xmlns:wp="http://schemas.openxmlformats.org/drawingml/2006/wordprocessingDrawing" xmlns:w10="urn:schemas-microsoft-com:office:word" xmlns:w="http://schemas.openxmlformats.org/wordprocessingml/2006/main" xmlns:w14="http://schemas.microsoft.com/office/word/2010/wordml" xmlns:w15="http://schemas.microsoft.com/office/word/2012/wordml" xmlns:w16cex="http://schemas.microsoft.com/office/word/2018/wordml/cex" xmlns:w16cid="http://schemas.microsoft.com/office/word/2016/wordml/cid" xmlns:w16="http://schemas.microsoft.com/office/word/2018/wordml" xmlns:w16sdtdh="http://schemas.microsoft.com/office/word/2020/wordml/sdtdatahash" xmlns:w16se="http://schemas.microsoft.com/office/word/2015/wordml/symex" xmlns:wpg="http://schemas.microsoft.com/office/word/2010/wordprocessingGroup" xmlns:wpi="http://schemas.microsoft.com/office/word/2010/wordprocessingInk" xmlns:wne="http://schemas.microsoft.com/office/word/2006/wordml" xmlns:wps="http://schemas.microsoft.com/office/word/2010/wordprocessingShape" mc:Ignorable="w14 w15 w16se w16cid w16 w16cex w16sdtdh wp14">
   <w:p>
     <w:pPr>
       <w:pBdr>
@@ -3416,7 +3338,7 @@
           <v:path o:extrusionok="f" gradientshapeok="t" o:connecttype="rect"/>
           <o:lock v:ext="edit" aspectratio="t"/>
         </v:shapetype>
-        <v:shape id="WordPictureWatermark2" o:spid="_x0000_s1026" type="#_x0000_t75" alt="" style="position:absolute;margin-left:0;margin-top:0;width:607.5pt;height:834.75pt;z-index:-251658752;mso-position-horizontal:center;mso-position-horizontal-relative:margin;mso-position-vertical:center;mso-position-vertical-relative:margin">
+        <v:shape id="WordPictureWatermark2" o:spid="_x0000_s2050" type="#_x0000_t75" alt="" style="position:absolute;margin-left:0;margin-top:0;width:607.5pt;height:834.75pt;z-index:-251658752;mso-position-horizontal:center;mso-position-horizontal-relative:margin;mso-position-vertical:center;mso-position-vertical-relative:margin">
           <v:imagedata r:id="rId1" o:title="image2"/>
           <w10:wrap anchorx="margin" anchory="margin"/>
         </v:shape>
@@ -3427,7 +3349,7 @@
 </file>
 
 <file path=word/numbering.xml><?xml version="1.0" encoding="utf-8"?>
-<w:numbering xmlns:wpc="http://schemas.microsoft.com/office/word/2010/wordprocessingCanvas" xmlns:cx="http://schemas.microsoft.com/office/drawing/2014/chartex" xmlns:cx1="http://schemas.microsoft.com/office/drawing/2015/9/8/chartex" xmlns:cx2="http://schemas.microsoft.com/office/drawing/2015/10/21/chartex" xmlns:cx3="http://schemas.microsoft.com/office/drawing/2016/5/9/chartex" xmlns:cx4="http://schemas.microsoft.com/office/drawing/2016/5/10/chartex" xmlns:cx5="http://schemas.microsoft.com/office/drawing/2016/5/11/chartex" xmlns:cx6="http://schemas.microsoft.com/office/drawing/2016/5/12/chartex" xmlns:cx7="http://schemas.microsoft.com/office/drawing/2016/5/13/chartex" xmlns:cx8="http://schemas.microsoft.com/office/drawing/2016/5/14/chartex" xmlns:mc="http://schemas.openxmlformats.org/markup-compatibility/2006" xmlns:aink="http://schemas.microsoft.com/office/drawing/2016/ink" xmlns:am3d="http://schemas.microsoft.com/office/drawing/2017/model3d" xmlns:o="urn:schemas-microsoft-com:office:office" xmlns:oel="http://schemas.microsoft.com/office/2019/extlst" xmlns:r="http://schemas.openxmlformats.org/officeDocument/2006/relationships" xmlns:m="http://schemas.openxmlformats.org/officeDocument/2006/math" xmlns:v="urn:schemas-microsoft-com:vml" xmlns:wp14="http://schemas.microsoft.com/office/word/2010/wordprocessingDrawing" xmlns:wp="http://schemas.openxmlformats.org/drawingml/2006/wordprocessingDrawing" xmlns:w10="urn:schemas-microsoft-com:office:word" xmlns:w="http://schemas.openxmlformats.org/wordprocessingml/2006/main" xmlns:w14="http://schemas.microsoft.com/office/word/2010/wordml" xmlns:w15="http://schemas.microsoft.com/office/word/2012/wordml" xmlns:w16cex="http://schemas.microsoft.com/office/word/2018/wordml/cex" xmlns:w16cid="http://schemas.microsoft.com/office/word/2016/wordml/cid" xmlns:w16="http://schemas.microsoft.com/office/word/2018/wordml" xmlns:w16sdtdh="http://schemas.microsoft.com/office/word/2020/wordml/sdtdatahash" xmlns:w16se="http://schemas.microsoft.com/office/word/2015/wordml/symex" xmlns:wpg="http://schemas.microsoft.com/office/word/2010/wordprocessingGroup" xmlns:wpi="http://schemas.microsoft.com/office/word/2010/wordprocessingInk" xmlns:wne="http://schemas.microsoft.com/office/word/2006/wordml" xmlns:wps="http://schemas.microsoft.com/office/word/2010/wordprocessingShape" mc:Ignorable="w14 w15 w16se w16cid w16 w16cex w16sdtdh wp14">
+<w:numbering xmlns:wpc="http://schemas.microsoft.com/office/word/2010/wordprocessingCanvas" xmlns:cx="http://schemas.microsoft.com/office/drawing/2014/chartex" xmlns:cx1="http://schemas.microsoft.com/office/drawing/2015/9/8/chartex" xmlns:cx2="http://schemas.microsoft.com/office/drawing/2015/10/21/chartex" xmlns:cx3="http://schemas.microsoft.com/office/drawing/2016/5/9/chartex" xmlns:cx4="http://schemas.microsoft.com/office/drawing/2016/5/10/chartex" xmlns:cx5="http://schemas.microsoft.com/office/drawing/2016/5/11/chartex" xmlns:cx6="http://schemas.microsoft.com/office/drawing/2016/5/12/chartex" xmlns:cx7="http://schemas.microsoft.com/office/drawing/2016/5/13/chartex" xmlns:cx8="http://schemas.microsoft.com/office/drawing/2016/5/14/chartex" xmlns:mc="http://schemas.openxmlformats.org/markup-compatibility/2006" xmlns:aink="http://schemas.microsoft.com/office/drawing/2016/ink" xmlns:am3d="http://schemas.microsoft.com/office/drawing/2017/model3d" xmlns:o="urn:schemas-microsoft-com:office:office" xmlns:r="http://schemas.openxmlformats.org/officeDocument/2006/relationships" xmlns:m="http://schemas.openxmlformats.org/officeDocument/2006/math" xmlns:v="urn:schemas-microsoft-com:vml" xmlns:wp14="http://schemas.microsoft.com/office/word/2010/wordprocessingDrawing" xmlns:wp="http://schemas.openxmlformats.org/drawingml/2006/wordprocessingDrawing" xmlns:w10="urn:schemas-microsoft-com:office:word" xmlns:w="http://schemas.openxmlformats.org/wordprocessingml/2006/main" xmlns:w14="http://schemas.microsoft.com/office/word/2010/wordml" xmlns:w15="http://schemas.microsoft.com/office/word/2012/wordml" xmlns:w16cex="http://schemas.microsoft.com/office/word/2018/wordml/cex" xmlns:w16cid="http://schemas.microsoft.com/office/word/2016/wordml/cid" xmlns:w16="http://schemas.microsoft.com/office/word/2018/wordml" xmlns:w16sdtdh="http://schemas.microsoft.com/office/word/2020/wordml/sdtdatahash" xmlns:w16se="http://schemas.microsoft.com/office/word/2015/wordml/symex" xmlns:wpg="http://schemas.microsoft.com/office/word/2010/wordprocessingGroup" xmlns:wpi="http://schemas.microsoft.com/office/word/2010/wordprocessingInk" xmlns:wne="http://schemas.microsoft.com/office/word/2006/wordml" xmlns:wps="http://schemas.microsoft.com/office/word/2010/wordprocessingShape" mc:Ignorable="w14 w15 w16se w16cid w16 w16cex w16sdtdh wp14">
   <w:abstractNum w:abstractNumId="0" w15:restartNumberingAfterBreak="0">
     <w:nsid w:val="3093440F"/>
     <w:multiLevelType w:val="multilevel"/>
@@ -3517,7 +3439,7 @@
       </w:pPr>
     </w:lvl>
   </w:abstractNum>
-  <w:num w:numId="1" w16cid:durableId="1647515305">
+  <w:num w:numId="1">
     <w:abstractNumId w:val="0"/>
   </w:num>
 </w:numbering>
@@ -3922,7 +3844,7 @@
     <w:name w:val="Normal"/>
     <w:qFormat/>
   </w:style>
-  <w:style w:type="paragraph" w:styleId="Heading1">
+  <w:style w:type="paragraph" w:styleId="Ttulo1">
     <w:name w:val="heading 1"/>
     <w:basedOn w:val="Normal"/>
     <w:next w:val="Normal"/>
@@ -3940,7 +3862,7 @@
       <w:szCs w:val="48"/>
     </w:rPr>
   </w:style>
-  <w:style w:type="paragraph" w:styleId="Heading2">
+  <w:style w:type="paragraph" w:styleId="Ttulo2">
     <w:name w:val="heading 2"/>
     <w:basedOn w:val="Normal"/>
     <w:next w:val="Normal"/>
@@ -3960,7 +3882,7 @@
       <w:szCs w:val="36"/>
     </w:rPr>
   </w:style>
-  <w:style w:type="paragraph" w:styleId="Heading3">
+  <w:style w:type="paragraph" w:styleId="Ttulo3">
     <w:name w:val="heading 3"/>
     <w:basedOn w:val="Normal"/>
     <w:next w:val="Normal"/>
@@ -3980,7 +3902,7 @@
       <w:szCs w:val="28"/>
     </w:rPr>
   </w:style>
-  <w:style w:type="paragraph" w:styleId="Heading4">
+  <w:style w:type="paragraph" w:styleId="Ttulo4">
     <w:name w:val="heading 4"/>
     <w:basedOn w:val="Normal"/>
     <w:next w:val="Normal"/>
@@ -4000,7 +3922,7 @@
       <w:szCs w:val="24"/>
     </w:rPr>
   </w:style>
-  <w:style w:type="paragraph" w:styleId="Heading5">
+  <w:style w:type="paragraph" w:styleId="Ttulo5">
     <w:name w:val="heading 5"/>
     <w:basedOn w:val="Normal"/>
     <w:next w:val="Normal"/>
@@ -4018,7 +3940,7 @@
       <w:b/>
     </w:rPr>
   </w:style>
-  <w:style w:type="paragraph" w:styleId="Heading6">
+  <w:style w:type="paragraph" w:styleId="Ttulo6">
     <w:name w:val="heading 6"/>
     <w:basedOn w:val="Normal"/>
     <w:next w:val="Normal"/>
@@ -4038,13 +3960,13 @@
       <w:szCs w:val="20"/>
     </w:rPr>
   </w:style>
-  <w:style w:type="character" w:default="1" w:styleId="DefaultParagraphFont">
+  <w:style w:type="character" w:default="1" w:styleId="Fuentedeprrafopredeter">
     <w:name w:val="Default Paragraph Font"/>
     <w:uiPriority w:val="1"/>
     <w:semiHidden/>
     <w:unhideWhenUsed/>
   </w:style>
-  <w:style w:type="table" w:default="1" w:styleId="TableNormal">
+  <w:style w:type="table" w:default="1" w:styleId="Tablanormal">
     <w:name w:val="Normal Table"/>
     <w:uiPriority w:val="99"/>
     <w:semiHidden/>
@@ -4059,13 +3981,13 @@
       </w:tblCellMar>
     </w:tblPr>
   </w:style>
-  <w:style w:type="numbering" w:default="1" w:styleId="NoList">
+  <w:style w:type="numbering" w:default="1" w:styleId="Sinlista">
     <w:name w:val="No List"/>
     <w:uiPriority w:val="99"/>
     <w:semiHidden/>
     <w:unhideWhenUsed/>
   </w:style>
-  <w:style w:type="paragraph" w:styleId="Title">
+  <w:style w:type="paragraph" w:styleId="Ttulo">
     <w:name w:val="Title"/>
     <w:basedOn w:val="Normal"/>
     <w:next w:val="Normal"/>
@@ -4082,7 +4004,7 @@
       <w:szCs w:val="72"/>
     </w:rPr>
   </w:style>
-  <w:style w:type="paragraph" w:styleId="Subtitle">
+  <w:style w:type="paragraph" w:styleId="Subttulo">
     <w:name w:val="Subtitle"/>
     <w:basedOn w:val="Normal"/>
     <w:next w:val="Normal"/>
@@ -4102,7 +4024,7 @@
     </w:rPr>
   </w:style>
   <w:style w:type="table" w:customStyle="1" w:styleId="a">
-    <w:basedOn w:val="TableNormal"/>
+    <w:basedOn w:val="Tablanormal"/>
     <w:tblPr>
       <w:tblStyleRowBandSize w:val="1"/>
       <w:tblStyleColBandSize w:val="1"/>
@@ -4115,7 +4037,7 @@
     </w:tblPr>
   </w:style>
   <w:style w:type="table" w:customStyle="1" w:styleId="a0">
-    <w:basedOn w:val="TableNormal"/>
+    <w:basedOn w:val="Tablanormal"/>
     <w:tblPr>
       <w:tblStyleRowBandSize w:val="1"/>
       <w:tblStyleColBandSize w:val="1"/>
@@ -4128,7 +4050,7 @@
     </w:tblPr>
   </w:style>
   <w:style w:type="table" w:customStyle="1" w:styleId="a1">
-    <w:basedOn w:val="TableNormal"/>
+    <w:basedOn w:val="Tablanormal"/>
     <w:tblPr>
       <w:tblStyleRowBandSize w:val="1"/>
       <w:tblStyleColBandSize w:val="1"/>
@@ -4141,7 +4063,7 @@
     </w:tblPr>
   </w:style>
   <w:style w:type="table" w:customStyle="1" w:styleId="a2">
-    <w:basedOn w:val="TableNormal"/>
+    <w:basedOn w:val="Tablanormal"/>
     <w:pPr>
       <w:spacing w:after="0" w:line="240" w:lineRule="auto"/>
     </w:pPr>
@@ -4150,7 +4072,7 @@
       <w:tblStyleColBandSize w:val="1"/>
     </w:tblPr>
   </w:style>
-  <w:style w:type="paragraph" w:styleId="ListParagraph">
+  <w:style w:type="paragraph" w:styleId="Prrafodelista">
     <w:name w:val="List Paragraph"/>
     <w:basedOn w:val="Normal"/>
     <w:uiPriority w:val="34"/>
@@ -4166,9 +4088,9 @@
       <w:lang w:eastAsia="en-US" w:bidi="ar-SA"/>
     </w:rPr>
   </w:style>
-  <w:style w:type="character" w:styleId="Hyperlink">
+  <w:style w:type="character" w:styleId="Hipervnculo">
     <w:name w:val="Hyperlink"/>
-    <w:basedOn w:val="DefaultParagraphFont"/>
+    <w:basedOn w:val="Fuentedeprrafopredeter"/>
     <w:uiPriority w:val="99"/>
     <w:unhideWhenUsed/>
     <w:rsid w:val="00661894"/>
@@ -4177,9 +4099,9 @@
       <w:u w:val="single"/>
     </w:rPr>
   </w:style>
-  <w:style w:type="character" w:styleId="UnresolvedMention">
+  <w:style w:type="character" w:styleId="Mencinsinresolver">
     <w:name w:val="Unresolved Mention"/>
-    <w:basedOn w:val="DefaultParagraphFont"/>
+    <w:basedOn w:val="Fuentedeprrafopredeter"/>
     <w:uiPriority w:val="99"/>
     <w:semiHidden/>
     <w:unhideWhenUsed/>

</xml_diff>